<commit_message>
[add]: МОИ - Лекция 05.10.2023
</commit_message>
<xml_diff>
--- a/data-processing/lectures.docx
+++ b/data-processing/lectures.docx
@@ -9,6 +9,7 @@
           <w:b/>
           <w:sz w:val="28"/>
           <w:szCs w:val="28"/>
+          <w:lang w:val="ru-RU"/>
         </w:rPr>
       </w:pPr>
       <w:r>
@@ -25,6 +26,7 @@
           <w:b/>
           <w:sz w:val="28"/>
           <w:szCs w:val="28"/>
+          <w:lang w:val="ru-RU"/>
         </w:rPr>
         <w:t>21.09.2023</w:t>
       </w:r>
@@ -37,6 +39,7 @@
           <w:b/>
           <w:sz w:val="28"/>
           <w:szCs w:val="28"/>
+          <w:lang w:val="ru-RU"/>
         </w:rPr>
       </w:pPr>
       <w:r>
@@ -45,6 +48,7 @@
           <w:b/>
           <w:sz w:val="28"/>
           <w:szCs w:val="28"/>
+          <w:lang w:val="ru-RU"/>
         </w:rPr>
         <w:tab/>
       </w:r>
@@ -64,6 +68,7 @@
           <w:b/>
           <w:sz w:val="28"/>
           <w:szCs w:val="28"/>
+          <w:lang w:val="ru-RU"/>
         </w:rPr>
         <w:t>Свойства оценок</w:t>
       </w:r>
@@ -73,6 +78,7 @@
           <w:b/>
           <w:sz w:val="28"/>
           <w:szCs w:val="28"/>
+          <w:lang w:val="ru-RU"/>
         </w:rPr>
         <w:t>.</w:t>
       </w:r>
@@ -85,6 +91,7 @@
           <w:b/>
           <w:sz w:val="28"/>
           <w:szCs w:val="28"/>
+          <w:lang w:val="ru-RU"/>
         </w:rPr>
       </w:pPr>
       <w:r>
@@ -93,6 +100,7 @@
           <w:b/>
           <w:sz w:val="28"/>
           <w:szCs w:val="28"/>
+          <w:lang w:val="ru-RU"/>
         </w:rPr>
         <w:tab/>
       </w:r>
@@ -102,6 +110,7 @@
           <w:b/>
           <w:sz w:val="28"/>
           <w:szCs w:val="28"/>
+          <w:lang w:val="ru-RU"/>
         </w:rPr>
         <w:t>Точечные оценки.</w:t>
       </w:r>
@@ -113,6 +122,7 @@
           <w:rFonts w:ascii="Times New Roman" w:eastAsiaTheme="minorEastAsia" w:hAnsi="Times New Roman" w:cs="Times New Roman"/>
           <w:sz w:val="28"/>
           <w:szCs w:val="28"/>
+          <w:lang w:val="ru-RU"/>
         </w:rPr>
       </w:pPr>
       <w:r>
@@ -121,6 +131,7 @@
           <w:b/>
           <w:sz w:val="28"/>
           <w:szCs w:val="28"/>
+          <w:lang w:val="ru-RU"/>
         </w:rPr>
         <w:tab/>
       </w:r>
@@ -131,7 +142,17 @@
           <w:szCs w:val="28"/>
           <w:lang w:val="ru-RU"/>
         </w:rPr>
-        <w:t xml:space="preserve">Пусть имеется выборка из генеральной совокупности с плотностью распределения </w:t>
+        <w:t>Пусть имеется выборка из генеральной совокупности с плотностью распределения</w:t>
+      </w:r>
+      <w:proofErr w:type="gramStart"/>
+      <w:r>
+        <w:rPr>
+          <w:rFonts w:ascii="Times New Roman" w:hAnsi="Times New Roman" w:cs="Times New Roman"/>
+          <w:sz w:val="28"/>
+          <w:szCs w:val="28"/>
+          <w:lang w:val="ru-RU"/>
+        </w:rPr>
+        <w:t xml:space="preserve"> </w:t>
       </w:r>
       <m:oMath>
         <m:r>
@@ -151,7 +172,17 @@
           <w:szCs w:val="28"/>
           <w:lang w:val="ru-RU"/>
         </w:rPr>
-        <w:t xml:space="preserve">. Предполагается, что функциональный вид зависимости </w:t>
+        <w:t xml:space="preserve">. </w:t>
+      </w:r>
+      <w:proofErr w:type="gramEnd"/>
+      <w:r>
+        <w:rPr>
+          <w:rFonts w:ascii="Times New Roman" w:eastAsiaTheme="minorEastAsia" w:hAnsi="Times New Roman" w:cs="Times New Roman"/>
+          <w:sz w:val="28"/>
+          <w:szCs w:val="28"/>
+          <w:lang w:val="ru-RU"/>
+        </w:rPr>
+        <w:t xml:space="preserve">Предполагается, что функциональный вид зависимости </w:t>
       </w:r>
       <m:oMath>
         <m:r>
@@ -282,13 +313,15 @@
           <w:rFonts w:ascii="Times New Roman" w:eastAsiaTheme="minorEastAsia" w:hAnsi="Times New Roman" w:cs="Times New Roman"/>
           <w:sz w:val="28"/>
           <w:szCs w:val="28"/>
-        </w:rPr>
-      </w:pPr>
-      <w:r>
-        <w:rPr>
-          <w:rFonts w:ascii="Times New Roman" w:eastAsiaTheme="minorEastAsia" w:hAnsi="Times New Roman" w:cs="Times New Roman"/>
-          <w:sz w:val="28"/>
-          <w:szCs w:val="28"/>
+          <w:lang w:val="ru-RU"/>
+        </w:rPr>
+      </w:pPr>
+      <w:r>
+        <w:rPr>
+          <w:rFonts w:ascii="Times New Roman" w:eastAsiaTheme="minorEastAsia" w:hAnsi="Times New Roman" w:cs="Times New Roman"/>
+          <w:sz w:val="28"/>
+          <w:szCs w:val="28"/>
+          <w:lang w:val="ru-RU"/>
         </w:rPr>
         <w:tab/>
       </w:r>
@@ -583,6 +616,7 @@
           <w:rFonts w:ascii="Times New Roman" w:eastAsiaTheme="minorEastAsia" w:hAnsi="Times New Roman" w:cs="Times New Roman"/>
           <w:sz w:val="28"/>
           <w:szCs w:val="28"/>
+          <w:lang w:val="ru-RU"/>
         </w:rPr>
         <w:tab/>
       </w:r>
@@ -1769,6 +1803,7 @@
           <w:rFonts w:ascii="Times New Roman" w:eastAsiaTheme="minorEastAsia" w:hAnsi="Times New Roman" w:cs="Times New Roman"/>
           <w:sz w:val="28"/>
           <w:szCs w:val="28"/>
+          <w:lang w:val="ru-RU"/>
         </w:rPr>
         <w:tab/>
       </w:r>
@@ -1969,14 +2004,34 @@
         </w:rPr>
         <w:tab/>
       </w:r>
-      <w:r>
-        <w:rPr>
-          <w:rFonts w:ascii="Times New Roman" w:eastAsiaTheme="minorEastAsia" w:hAnsi="Times New Roman" w:cs="Times New Roman"/>
-          <w:sz w:val="28"/>
-          <w:szCs w:val="28"/>
-        </w:rPr>
-        <w:t>Свойства оценок</w:t>
-      </w:r>
+      <w:proofErr w:type="spellStart"/>
+      <w:r>
+        <w:rPr>
+          <w:rFonts w:ascii="Times New Roman" w:eastAsiaTheme="minorEastAsia" w:hAnsi="Times New Roman" w:cs="Times New Roman"/>
+          <w:sz w:val="28"/>
+          <w:szCs w:val="28"/>
+        </w:rPr>
+        <w:t>Свойства</w:t>
+      </w:r>
+      <w:proofErr w:type="spellEnd"/>
+      <w:r>
+        <w:rPr>
+          <w:rFonts w:ascii="Times New Roman" w:eastAsiaTheme="minorEastAsia" w:hAnsi="Times New Roman" w:cs="Times New Roman"/>
+          <w:sz w:val="28"/>
+          <w:szCs w:val="28"/>
+        </w:rPr>
+        <w:t xml:space="preserve"> </w:t>
+      </w:r>
+      <w:proofErr w:type="spellStart"/>
+      <w:r>
+        <w:rPr>
+          <w:rFonts w:ascii="Times New Roman" w:eastAsiaTheme="minorEastAsia" w:hAnsi="Times New Roman" w:cs="Times New Roman"/>
+          <w:sz w:val="28"/>
+          <w:szCs w:val="28"/>
+        </w:rPr>
+        <w:t>оценок</w:t>
+      </w:r>
+      <w:proofErr w:type="spellEnd"/>
     </w:p>
     <w:p>
       <w:pPr>
@@ -1994,8 +2049,17 @@
           <w:szCs w:val="28"/>
         </w:rPr>
         <w:tab/>
+      </w:r>
+      <w:proofErr w:type="spellStart"/>
+      <w:r>
+        <w:rPr>
+          <w:rFonts w:ascii="Times New Roman" w:eastAsiaTheme="minorEastAsia" w:hAnsi="Times New Roman" w:cs="Times New Roman"/>
+          <w:sz w:val="28"/>
+          <w:szCs w:val="28"/>
+        </w:rPr>
         <w:t>Состоятельность</w:t>
       </w:r>
+      <w:proofErr w:type="spellEnd"/>
     </w:p>
     <w:p>
       <w:pPr>
@@ -2842,17 +2906,29 @@
           <w:rFonts w:ascii="Times New Roman" w:eastAsiaTheme="minorEastAsia" w:hAnsi="Times New Roman" w:cs="Times New Roman"/>
           <w:sz w:val="28"/>
           <w:szCs w:val="28"/>
+          <w:lang w:val="ru-RU"/>
         </w:rPr>
         <w:tab/>
       </w:r>
-      <w:r>
-        <w:rPr>
-          <w:rFonts w:ascii="Times New Roman" w:eastAsiaTheme="minorEastAsia" w:hAnsi="Times New Roman" w:cs="Times New Roman"/>
-          <w:sz w:val="28"/>
-          <w:szCs w:val="28"/>
-          <w:lang w:val="ru-RU"/>
-        </w:rPr>
-        <w:t xml:space="preserve">Несмещенность. </w:t>
+      <w:proofErr w:type="spellStart"/>
+      <w:r>
+        <w:rPr>
+          <w:rFonts w:ascii="Times New Roman" w:eastAsiaTheme="minorEastAsia" w:hAnsi="Times New Roman" w:cs="Times New Roman"/>
+          <w:sz w:val="28"/>
+          <w:szCs w:val="28"/>
+          <w:lang w:val="ru-RU"/>
+        </w:rPr>
+        <w:t>Несмещенность</w:t>
+      </w:r>
+      <w:proofErr w:type="spellEnd"/>
+      <w:r>
+        <w:rPr>
+          <w:rFonts w:ascii="Times New Roman" w:eastAsiaTheme="minorEastAsia" w:hAnsi="Times New Roman" w:cs="Times New Roman"/>
+          <w:sz w:val="28"/>
+          <w:szCs w:val="28"/>
+          <w:lang w:val="ru-RU"/>
+        </w:rPr>
+        <w:t xml:space="preserve">. </w:t>
       </w:r>
       <m:oMath>
         <m:r>
@@ -2950,7 +3026,27 @@
           <w:szCs w:val="28"/>
           <w:lang w:val="ru-RU"/>
         </w:rPr>
-        <w:t xml:space="preserve"> – разность между СВ и мат. ожиданием – смещение.</w:t>
+        <w:t xml:space="preserve"> – разность между </w:t>
+      </w:r>
+      <w:proofErr w:type="gramStart"/>
+      <w:r>
+        <w:rPr>
+          <w:rFonts w:ascii="Times New Roman" w:eastAsiaTheme="minorEastAsia" w:hAnsi="Times New Roman" w:cs="Times New Roman"/>
+          <w:sz w:val="28"/>
+          <w:szCs w:val="28"/>
+          <w:lang w:val="ru-RU"/>
+        </w:rPr>
+        <w:t>СВ</w:t>
+      </w:r>
+      <w:proofErr w:type="gramEnd"/>
+      <w:r>
+        <w:rPr>
+          <w:rFonts w:ascii="Times New Roman" w:eastAsiaTheme="minorEastAsia" w:hAnsi="Times New Roman" w:cs="Times New Roman"/>
+          <w:sz w:val="28"/>
+          <w:szCs w:val="28"/>
+          <w:lang w:val="ru-RU"/>
+        </w:rPr>
+        <w:t xml:space="preserve"> и мат. ожиданием – смещение.</w:t>
       </w:r>
     </w:p>
     <w:p>
@@ -3198,7 +3294,17 @@
           <w:szCs w:val="28"/>
           <w:lang w:val="ru-RU"/>
         </w:rPr>
-        <w:t xml:space="preserve">, класс </w:t>
+        <w:t>, класс</w:t>
+      </w:r>
+      <w:proofErr w:type="gramStart"/>
+      <w:r>
+        <w:rPr>
+          <w:rFonts w:ascii="Times New Roman" w:eastAsiaTheme="minorEastAsia" w:hAnsi="Times New Roman" w:cs="Times New Roman"/>
+          <w:sz w:val="28"/>
+          <w:szCs w:val="28"/>
+          <w:lang w:val="ru-RU"/>
+        </w:rPr>
+        <w:t xml:space="preserve"> </w:t>
       </w:r>
       <m:oMath>
         <m:r>
@@ -3211,6 +3317,7 @@
           <m:t>Т</m:t>
         </m:r>
       </m:oMath>
+      <w:proofErr w:type="gramEnd"/>
       <w:r>
         <w:rPr>
           <w:rFonts w:ascii="Times New Roman" w:eastAsiaTheme="minorEastAsia" w:hAnsi="Times New Roman" w:cs="Times New Roman"/>
@@ -3220,14 +3327,35 @@
         </w:rPr>
         <w:t xml:space="preserve"> – оценки, которые облад</w:t>
       </w:r>
-      <w:r>
-        <w:rPr>
-          <w:rFonts w:ascii="Times New Roman" w:eastAsiaTheme="minorEastAsia" w:hAnsi="Times New Roman" w:cs="Times New Roman"/>
-          <w:sz w:val="28"/>
-          <w:szCs w:val="28"/>
-          <w:lang w:val="ru-RU"/>
-        </w:rPr>
-        <w:t>ают состоятельностью и несмещён</w:t>
+      <w:proofErr w:type="spellStart"/>
+      <w:r>
+        <w:rPr>
+          <w:rFonts w:ascii="Times New Roman" w:eastAsiaTheme="minorEastAsia" w:hAnsi="Times New Roman" w:cs="Times New Roman"/>
+          <w:sz w:val="28"/>
+          <w:szCs w:val="28"/>
+          <w:lang w:val="ru-RU"/>
+        </w:rPr>
+        <w:t>ают</w:t>
+      </w:r>
+      <w:proofErr w:type="spellEnd"/>
+      <w:r>
+        <w:rPr>
+          <w:rFonts w:ascii="Times New Roman" w:eastAsiaTheme="minorEastAsia" w:hAnsi="Times New Roman" w:cs="Times New Roman"/>
+          <w:sz w:val="28"/>
+          <w:szCs w:val="28"/>
+          <w:lang w:val="ru-RU"/>
+        </w:rPr>
+        <w:t xml:space="preserve"> состоятельностью и </w:t>
+      </w:r>
+      <w:proofErr w:type="spellStart"/>
+      <w:r>
+        <w:rPr>
+          <w:rFonts w:ascii="Times New Roman" w:eastAsiaTheme="minorEastAsia" w:hAnsi="Times New Roman" w:cs="Times New Roman"/>
+          <w:sz w:val="28"/>
+          <w:szCs w:val="28"/>
+          <w:lang w:val="ru-RU"/>
+        </w:rPr>
+        <w:t>несмещён</w:t>
       </w:r>
       <w:r>
         <w:rPr>
@@ -3238,6 +3366,7 @@
         </w:rPr>
         <w:t>остью</w:t>
       </w:r>
+      <w:proofErr w:type="spellEnd"/>
       <w:r>
         <w:rPr>
           <w:rFonts w:ascii="Times New Roman" w:eastAsiaTheme="minorEastAsia" w:hAnsi="Times New Roman" w:cs="Times New Roman"/>
@@ -3256,6 +3385,7 @@
           <w:rFonts w:ascii="Times New Roman" w:eastAsiaTheme="minorEastAsia" w:hAnsi="Times New Roman" w:cs="Times New Roman"/>
           <w:sz w:val="28"/>
           <w:szCs w:val="28"/>
+          <w:lang w:val="ru-RU"/>
         </w:rPr>
       </w:pPr>
       <w:r>
@@ -3264,6 +3394,7 @@
           <w:i/>
           <w:sz w:val="28"/>
           <w:szCs w:val="28"/>
+          <w:lang w:val="ru-RU"/>
         </w:rPr>
         <w:tab/>
       </w:r>
@@ -3272,9 +3403,21 @@
           <w:rFonts w:ascii="Times New Roman" w:eastAsiaTheme="minorEastAsia" w:hAnsi="Times New Roman" w:cs="Times New Roman"/>
           <w:sz w:val="28"/>
           <w:szCs w:val="28"/>
-        </w:rPr>
-        <w:t>Неравенство Рао-Краммера</w:t>
-      </w:r>
+          <w:lang w:val="ru-RU"/>
+        </w:rPr>
+        <w:t xml:space="preserve">Неравенство </w:t>
+      </w:r>
+      <w:proofErr w:type="spellStart"/>
+      <w:r>
+        <w:rPr>
+          <w:rFonts w:ascii="Times New Roman" w:eastAsiaTheme="minorEastAsia" w:hAnsi="Times New Roman" w:cs="Times New Roman"/>
+          <w:sz w:val="28"/>
+          <w:szCs w:val="28"/>
+          <w:lang w:val="ru-RU"/>
+        </w:rPr>
+        <w:t>Рао-Краммера</w:t>
+      </w:r>
+      <w:proofErr w:type="spellEnd"/>
     </w:p>
     <w:p>
       <w:pPr>
@@ -3283,13 +3426,15 @@
           <w:rFonts w:ascii="Times New Roman" w:eastAsiaTheme="minorEastAsia" w:hAnsi="Times New Roman" w:cs="Times New Roman"/>
           <w:sz w:val="28"/>
           <w:szCs w:val="28"/>
-        </w:rPr>
-      </w:pPr>
-      <w:r>
-        <w:rPr>
-          <w:rFonts w:ascii="Times New Roman" w:eastAsiaTheme="minorEastAsia" w:hAnsi="Times New Roman" w:cs="Times New Roman"/>
-          <w:sz w:val="28"/>
-          <w:szCs w:val="28"/>
+          <w:lang w:val="ru-RU"/>
+        </w:rPr>
+      </w:pPr>
+      <w:r>
+        <w:rPr>
+          <w:rFonts w:ascii="Times New Roman" w:eastAsiaTheme="minorEastAsia" w:hAnsi="Times New Roman" w:cs="Times New Roman"/>
+          <w:sz w:val="28"/>
+          <w:szCs w:val="28"/>
+          <w:lang w:val="ru-RU"/>
         </w:rPr>
         <w:tab/>
         <w:t>…</w:t>
@@ -3312,6 +3457,7 @@
           <w:b/>
           <w:sz w:val="28"/>
           <w:szCs w:val="28"/>
+          <w:lang w:val="ru-RU"/>
         </w:rPr>
         <w:tab/>
       </w:r>
@@ -3340,14 +3486,52 @@
           <w:szCs w:val="28"/>
         </w:rPr>
       </w:pPr>
-      <w:r>
-        <w:rPr>
-          <w:rFonts w:ascii="Times New Roman" w:eastAsiaTheme="minorEastAsia" w:hAnsi="Times New Roman" w:cs="Times New Roman"/>
-          <w:sz w:val="28"/>
-          <w:szCs w:val="28"/>
-        </w:rPr>
-        <w:t>Состоятельность. По т. Чебышёва</w:t>
-      </w:r>
+      <w:proofErr w:type="spellStart"/>
+      <w:r>
+        <w:rPr>
+          <w:rFonts w:ascii="Times New Roman" w:eastAsiaTheme="minorEastAsia" w:hAnsi="Times New Roman" w:cs="Times New Roman"/>
+          <w:sz w:val="28"/>
+          <w:szCs w:val="28"/>
+        </w:rPr>
+        <w:t>Состоятельность</w:t>
+      </w:r>
+      <w:proofErr w:type="spellEnd"/>
+      <w:r>
+        <w:rPr>
+          <w:rFonts w:ascii="Times New Roman" w:eastAsiaTheme="minorEastAsia" w:hAnsi="Times New Roman" w:cs="Times New Roman"/>
+          <w:sz w:val="28"/>
+          <w:szCs w:val="28"/>
+        </w:rPr>
+        <w:t xml:space="preserve">. </w:t>
+      </w:r>
+      <w:proofErr w:type="spellStart"/>
+      <w:r>
+        <w:rPr>
+          <w:rFonts w:ascii="Times New Roman" w:eastAsiaTheme="minorEastAsia" w:hAnsi="Times New Roman" w:cs="Times New Roman"/>
+          <w:sz w:val="28"/>
+          <w:szCs w:val="28"/>
+        </w:rPr>
+        <w:t>По</w:t>
+      </w:r>
+      <w:proofErr w:type="spellEnd"/>
+      <w:r>
+        <w:rPr>
+          <w:rFonts w:ascii="Times New Roman" w:eastAsiaTheme="minorEastAsia" w:hAnsi="Times New Roman" w:cs="Times New Roman"/>
+          <w:sz w:val="28"/>
+          <w:szCs w:val="28"/>
+        </w:rPr>
+        <w:t xml:space="preserve"> т. </w:t>
+      </w:r>
+      <w:proofErr w:type="spellStart"/>
+      <w:r>
+        <w:rPr>
+          <w:rFonts w:ascii="Times New Roman" w:eastAsiaTheme="minorEastAsia" w:hAnsi="Times New Roman" w:cs="Times New Roman"/>
+          <w:sz w:val="28"/>
+          <w:szCs w:val="28"/>
+        </w:rPr>
+        <w:t>Чебышёва</w:t>
+      </w:r>
+      <w:proofErr w:type="spellEnd"/>
     </w:p>
     <w:p>
       <w:pPr>
@@ -3693,6 +3877,7 @@
           <w:szCs w:val="28"/>
         </w:rPr>
       </w:pPr>
+      <w:proofErr w:type="spellStart"/>
       <w:r>
         <w:rPr>
           <w:rFonts w:ascii="Times New Roman" w:eastAsiaTheme="minorEastAsia" w:hAnsi="Times New Roman" w:cs="Times New Roman"/>
@@ -3701,6 +3886,7 @@
         </w:rPr>
         <w:t>Несмещённость</w:t>
       </w:r>
+      <w:proofErr w:type="spellEnd"/>
     </w:p>
     <w:p>
       <w:pPr>
@@ -3894,6 +4080,7 @@
           <w:szCs w:val="28"/>
         </w:rPr>
       </w:pPr>
+      <w:proofErr w:type="spellStart"/>
       <w:r>
         <w:rPr>
           <w:rFonts w:ascii="Times New Roman" w:eastAsiaTheme="minorEastAsia" w:hAnsi="Times New Roman" w:cs="Times New Roman"/>
@@ -3902,6 +4089,7 @@
         </w:rPr>
         <w:t>Эффективность</w:t>
       </w:r>
+      <w:proofErr w:type="spellEnd"/>
     </w:p>
     <w:p>
       <w:pPr>
@@ -4028,8 +4216,1763 @@
           </m:f>
         </m:oMath>
       </m:oMathPara>
+    </w:p>
+    <w:p>
+      <w:pPr>
+        <w:ind w:left="720"/>
+        <w:jc w:val="both"/>
+        <w:rPr>
+          <w:rFonts w:ascii="Times New Roman" w:eastAsiaTheme="minorEastAsia" w:hAnsi="Times New Roman" w:cs="Times New Roman"/>
+          <w:b/>
+          <w:sz w:val="28"/>
+          <w:szCs w:val="28"/>
+          <w:lang w:val="ru-RU"/>
+        </w:rPr>
+      </w:pPr>
+      <w:r>
+        <w:rPr>
+          <w:rFonts w:ascii="Times New Roman" w:eastAsiaTheme="minorEastAsia" w:hAnsi="Times New Roman" w:cs="Times New Roman"/>
+          <w:b/>
+          <w:sz w:val="28"/>
+          <w:szCs w:val="28"/>
+          <w:lang w:val="ru-RU"/>
+        </w:rPr>
+        <w:t>05.10.2023</w:t>
+      </w:r>
+    </w:p>
+    <w:p>
+      <w:pPr>
+        <w:ind w:left="720"/>
+        <w:jc w:val="both"/>
+        <w:rPr>
+          <w:rFonts w:ascii="Times New Roman" w:eastAsiaTheme="minorEastAsia" w:hAnsi="Times New Roman" w:cs="Times New Roman"/>
+          <w:b/>
+          <w:sz w:val="28"/>
+          <w:szCs w:val="28"/>
+          <w:lang w:val="ru-RU"/>
+        </w:rPr>
+      </w:pPr>
+      <w:r>
+        <w:rPr>
+          <w:rFonts w:ascii="Times New Roman" w:eastAsiaTheme="minorEastAsia" w:hAnsi="Times New Roman" w:cs="Times New Roman"/>
+          <w:b/>
+          <w:sz w:val="28"/>
+          <w:szCs w:val="28"/>
+          <w:lang w:val="ru-RU"/>
+        </w:rPr>
+        <w:t>Интервальное оценивание</w:t>
+      </w:r>
+    </w:p>
+    <w:p>
+      <w:pPr>
+        <w:ind w:left="720"/>
+        <w:jc w:val="both"/>
+        <w:rPr>
+          <w:rFonts w:ascii="Times New Roman" w:eastAsiaTheme="minorEastAsia" w:hAnsi="Times New Roman" w:cs="Times New Roman"/>
+          <w:b/>
+          <w:sz w:val="28"/>
+          <w:szCs w:val="28"/>
+          <w:lang w:val="ru-RU"/>
+        </w:rPr>
+      </w:pPr>
+      <w:r>
+        <w:rPr>
+          <w:rFonts w:ascii="Times New Roman" w:eastAsiaTheme="minorEastAsia" w:hAnsi="Times New Roman" w:cs="Times New Roman"/>
+          <w:b/>
+          <w:sz w:val="28"/>
+          <w:szCs w:val="28"/>
+          <w:lang w:val="ru-RU"/>
+        </w:rPr>
+        <w:t>Доверительный интервал. Построение интервальных оценок.</w:t>
+      </w:r>
+    </w:p>
+    <w:p>
+      <w:pPr>
+        <w:ind w:left="720"/>
+        <w:jc w:val="both"/>
+        <w:rPr>
+          <w:rFonts w:ascii="Times New Roman" w:eastAsiaTheme="minorEastAsia" w:hAnsi="Times New Roman" w:cs="Times New Roman"/>
+          <w:sz w:val="28"/>
+          <w:szCs w:val="28"/>
+        </w:rPr>
+      </w:pPr>
+      <m:oMathPara>
+        <m:oMath>
+          <m:sSub>
+            <m:sSubPr>
+              <m:ctrlPr>
+                <w:rPr>
+                  <w:rFonts w:ascii="Cambria Math" w:eastAsiaTheme="minorEastAsia" w:hAnsi="Cambria Math" w:cs="Times New Roman"/>
+                  <w:i/>
+                  <w:sz w:val="28"/>
+                  <w:szCs w:val="28"/>
+                  <w:lang w:val="ru-RU"/>
+                </w:rPr>
+              </m:ctrlPr>
+            </m:sSubPr>
+            <m:e>
+              <m:r>
+                <w:rPr>
+                  <w:rFonts w:ascii="Cambria Math" w:eastAsiaTheme="minorEastAsia" w:hAnsi="Cambria Math" w:cs="Times New Roman"/>
+                  <w:sz w:val="28"/>
+                  <w:szCs w:val="28"/>
+                  <w:lang w:val="ru-RU"/>
+                </w:rPr>
+                <m:t>x</m:t>
+              </m:r>
+            </m:e>
+            <m:sub>
+              <m:r>
+                <w:rPr>
+                  <w:rFonts w:ascii="Cambria Math" w:eastAsiaTheme="minorEastAsia" w:hAnsi="Cambria Math" w:cs="Times New Roman"/>
+                  <w:sz w:val="28"/>
+                  <w:szCs w:val="28"/>
+                  <w:lang w:val="ru-RU"/>
+                </w:rPr>
+                <m:t>1</m:t>
+              </m:r>
+            </m:sub>
+          </m:sSub>
+          <m:r>
+            <w:rPr>
+              <w:rFonts w:ascii="Cambria Math" w:eastAsiaTheme="minorEastAsia" w:hAnsi="Cambria Math" w:cs="Times New Roman"/>
+              <w:sz w:val="28"/>
+              <w:szCs w:val="28"/>
+              <w:lang w:val="ru-RU"/>
+            </w:rPr>
+            <m:t>,</m:t>
+          </m:r>
+          <m:sSub>
+            <m:sSubPr>
+              <m:ctrlPr>
+                <w:rPr>
+                  <w:rFonts w:ascii="Cambria Math" w:eastAsiaTheme="minorEastAsia" w:hAnsi="Cambria Math" w:cs="Times New Roman"/>
+                  <w:i/>
+                  <w:sz w:val="28"/>
+                  <w:szCs w:val="28"/>
+                  <w:lang w:val="ru-RU"/>
+                </w:rPr>
+              </m:ctrlPr>
+            </m:sSubPr>
+            <m:e>
+              <m:r>
+                <w:rPr>
+                  <w:rFonts w:ascii="Cambria Math" w:eastAsiaTheme="minorEastAsia" w:hAnsi="Cambria Math" w:cs="Times New Roman"/>
+                  <w:sz w:val="28"/>
+                  <w:szCs w:val="28"/>
+                  <w:lang w:val="ru-RU"/>
+                </w:rPr>
+                <m:t>x</m:t>
+              </m:r>
+            </m:e>
+            <m:sub>
+              <m:r>
+                <w:rPr>
+                  <w:rFonts w:ascii="Cambria Math" w:eastAsiaTheme="minorEastAsia" w:hAnsi="Cambria Math" w:cs="Times New Roman"/>
+                  <w:sz w:val="28"/>
+                  <w:szCs w:val="28"/>
+                  <w:lang w:val="ru-RU"/>
+                </w:rPr>
+                <m:t>2</m:t>
+              </m:r>
+            </m:sub>
+          </m:sSub>
+          <m:r>
+            <w:rPr>
+              <w:rFonts w:ascii="Cambria Math" w:eastAsiaTheme="minorEastAsia" w:hAnsi="Cambria Math" w:cs="Times New Roman"/>
+              <w:sz w:val="28"/>
+              <w:szCs w:val="28"/>
+              <w:lang w:val="ru-RU"/>
+            </w:rPr>
+            <m:t>, …,</m:t>
+          </m:r>
+          <m:sSub>
+            <m:sSubPr>
+              <m:ctrlPr>
+                <w:rPr>
+                  <w:rFonts w:ascii="Cambria Math" w:eastAsiaTheme="minorEastAsia" w:hAnsi="Cambria Math" w:cs="Times New Roman"/>
+                  <w:i/>
+                  <w:sz w:val="28"/>
+                  <w:szCs w:val="28"/>
+                  <w:lang w:val="ru-RU"/>
+                </w:rPr>
+              </m:ctrlPr>
+            </m:sSubPr>
+            <m:e>
+              <m:r>
+                <w:rPr>
+                  <w:rFonts w:ascii="Cambria Math" w:eastAsiaTheme="minorEastAsia" w:hAnsi="Cambria Math" w:cs="Times New Roman"/>
+                  <w:sz w:val="28"/>
+                  <w:szCs w:val="28"/>
+                  <w:lang w:val="ru-RU"/>
+                </w:rPr>
+                <m:t>x</m:t>
+              </m:r>
+            </m:e>
+            <m:sub>
+              <m:r>
+                <w:rPr>
+                  <w:rFonts w:ascii="Cambria Math" w:eastAsiaTheme="minorEastAsia" w:hAnsi="Cambria Math" w:cs="Times New Roman"/>
+                  <w:sz w:val="28"/>
+                  <w:szCs w:val="28"/>
+                  <w:lang w:val="ru-RU"/>
+                </w:rPr>
+                <m:t>n</m:t>
+              </m:r>
+            </m:sub>
+          </m:sSub>
+        </m:oMath>
+      </m:oMathPara>
+    </w:p>
+    <w:p>
+      <w:pPr>
+        <w:ind w:left="720"/>
+        <w:jc w:val="both"/>
+        <w:rPr>
+          <w:rFonts w:ascii="Times New Roman" w:eastAsiaTheme="minorEastAsia" w:hAnsi="Times New Roman" w:cs="Times New Roman"/>
+          <w:sz w:val="28"/>
+          <w:szCs w:val="28"/>
+        </w:rPr>
+      </w:pPr>
+      <m:oMathPara>
+        <m:oMath>
+          <m:r>
+            <w:rPr>
+              <w:rFonts w:ascii="Cambria Math" w:eastAsiaTheme="minorEastAsia" w:hAnsi="Cambria Math" w:cs="Times New Roman"/>
+              <w:sz w:val="28"/>
+              <w:szCs w:val="28"/>
+            </w:rPr>
+            <m:t>F</m:t>
+          </m:r>
+          <m:d>
+            <m:dPr>
+              <m:ctrlPr>
+                <w:rPr>
+                  <w:rFonts w:ascii="Cambria Math" w:eastAsiaTheme="minorEastAsia" w:hAnsi="Cambria Math" w:cs="Times New Roman"/>
+                  <w:i/>
+                  <w:sz w:val="28"/>
+                  <w:szCs w:val="28"/>
+                </w:rPr>
+              </m:ctrlPr>
+            </m:dPr>
+            <m:e>
+              <m:r>
+                <w:rPr>
+                  <w:rFonts w:ascii="Cambria Math" w:eastAsiaTheme="minorEastAsia" w:hAnsi="Cambria Math" w:cs="Times New Roman"/>
+                  <w:sz w:val="28"/>
+                  <w:szCs w:val="28"/>
+                </w:rPr>
+                <m:t>x, θ</m:t>
+              </m:r>
+            </m:e>
+          </m:d>
+        </m:oMath>
+      </m:oMathPara>
+    </w:p>
+    <w:p>
+      <w:pPr>
+        <w:ind w:left="720"/>
+        <w:jc w:val="both"/>
+        <w:rPr>
+          <w:rFonts w:ascii="Times New Roman" w:eastAsiaTheme="minorEastAsia" w:hAnsi="Times New Roman" w:cs="Times New Roman"/>
+          <w:sz w:val="28"/>
+          <w:szCs w:val="28"/>
+        </w:rPr>
+      </w:pPr>
+      <m:oMathPara>
+        <m:oMath>
+          <m:sSub>
+            <m:sSubPr>
+              <m:ctrlPr>
+                <w:rPr>
+                  <w:rFonts w:ascii="Cambria Math" w:eastAsiaTheme="minorEastAsia" w:hAnsi="Cambria Math" w:cs="Times New Roman"/>
+                  <w:i/>
+                  <w:sz w:val="28"/>
+                  <w:szCs w:val="28"/>
+                </w:rPr>
+              </m:ctrlPr>
+            </m:sSubPr>
+            <m:e>
+              <m:r>
+                <w:rPr>
+                  <w:rFonts w:ascii="Cambria Math" w:eastAsiaTheme="minorEastAsia" w:hAnsi="Cambria Math" w:cs="Times New Roman"/>
+                  <w:sz w:val="28"/>
+                  <w:szCs w:val="28"/>
+                </w:rPr>
+                <m:t>θ</m:t>
+              </m:r>
+            </m:e>
+            <m:sub>
+              <m:r>
+                <w:rPr>
+                  <w:rFonts w:ascii="Cambria Math" w:eastAsiaTheme="minorEastAsia" w:hAnsi="Cambria Math" w:cs="Times New Roman"/>
+                  <w:sz w:val="28"/>
+                  <w:szCs w:val="28"/>
+                </w:rPr>
+                <m:t>1</m:t>
+              </m:r>
+            </m:sub>
+          </m:sSub>
+          <m:r>
+            <w:rPr>
+              <w:rFonts w:ascii="Cambria Math" w:eastAsiaTheme="minorEastAsia" w:hAnsi="Cambria Math" w:cs="Times New Roman"/>
+              <w:sz w:val="28"/>
+              <w:szCs w:val="28"/>
+            </w:rPr>
+            <m:t>=</m:t>
+          </m:r>
+          <m:sSub>
+            <m:sSubPr>
+              <m:ctrlPr>
+                <w:rPr>
+                  <w:rFonts w:ascii="Cambria Math" w:eastAsiaTheme="minorEastAsia" w:hAnsi="Cambria Math" w:cs="Times New Roman"/>
+                  <w:i/>
+                  <w:sz w:val="28"/>
+                  <w:szCs w:val="28"/>
+                </w:rPr>
+              </m:ctrlPr>
+            </m:sSubPr>
+            <m:e>
+              <m:r>
+                <w:rPr>
+                  <w:rFonts w:ascii="Cambria Math" w:eastAsiaTheme="minorEastAsia" w:hAnsi="Cambria Math" w:cs="Times New Roman"/>
+                  <w:sz w:val="28"/>
+                  <w:szCs w:val="28"/>
+                </w:rPr>
+                <m:t>θ</m:t>
+              </m:r>
+            </m:e>
+            <m:sub>
+              <m:r>
+                <w:rPr>
+                  <w:rFonts w:ascii="Cambria Math" w:eastAsiaTheme="minorEastAsia" w:hAnsi="Cambria Math" w:cs="Times New Roman"/>
+                  <w:sz w:val="28"/>
+                  <w:szCs w:val="28"/>
+                </w:rPr>
+                <m:t>1</m:t>
+              </m:r>
+            </m:sub>
+          </m:sSub>
+          <m:d>
+            <m:dPr>
+              <m:ctrlPr>
+                <w:rPr>
+                  <w:rFonts w:ascii="Cambria Math" w:eastAsiaTheme="minorEastAsia" w:hAnsi="Cambria Math" w:cs="Times New Roman"/>
+                  <w:i/>
+                  <w:sz w:val="28"/>
+                  <w:szCs w:val="28"/>
+                </w:rPr>
+              </m:ctrlPr>
+            </m:dPr>
+            <m:e>
+              <m:r>
+                <w:rPr>
+                  <w:rFonts w:ascii="Cambria Math" w:eastAsiaTheme="minorEastAsia" w:hAnsi="Cambria Math" w:cs="Times New Roman"/>
+                  <w:sz w:val="28"/>
+                  <w:szCs w:val="28"/>
+                </w:rPr>
+                <m:t>X</m:t>
+              </m:r>
+            </m:e>
+          </m:d>
+          <m:r>
+            <w:rPr>
+              <w:rFonts w:ascii="Cambria Math" w:eastAsiaTheme="minorEastAsia" w:hAnsi="Cambria Math" w:cs="Times New Roman"/>
+              <w:sz w:val="28"/>
+              <w:szCs w:val="28"/>
+            </w:rPr>
+            <m:t xml:space="preserve">, </m:t>
+          </m:r>
+          <m:sSub>
+            <m:sSubPr>
+              <m:ctrlPr>
+                <w:rPr>
+                  <w:rFonts w:ascii="Cambria Math" w:eastAsiaTheme="minorEastAsia" w:hAnsi="Cambria Math" w:cs="Times New Roman"/>
+                  <w:i/>
+                  <w:sz w:val="28"/>
+                  <w:szCs w:val="28"/>
+                </w:rPr>
+              </m:ctrlPr>
+            </m:sSubPr>
+            <m:e>
+              <m:r>
+                <w:rPr>
+                  <w:rFonts w:ascii="Cambria Math" w:eastAsiaTheme="minorEastAsia" w:hAnsi="Cambria Math" w:cs="Times New Roman"/>
+                  <w:sz w:val="28"/>
+                  <w:szCs w:val="28"/>
+                </w:rPr>
+                <m:t>θ</m:t>
+              </m:r>
+            </m:e>
+            <m:sub>
+              <m:r>
+                <w:rPr>
+                  <w:rFonts w:ascii="Cambria Math" w:eastAsiaTheme="minorEastAsia" w:hAnsi="Cambria Math" w:cs="Times New Roman"/>
+                  <w:sz w:val="28"/>
+                  <w:szCs w:val="28"/>
+                </w:rPr>
+                <m:t>2</m:t>
+              </m:r>
+            </m:sub>
+          </m:sSub>
+          <m:r>
+            <w:rPr>
+              <w:rFonts w:ascii="Cambria Math" w:eastAsiaTheme="minorEastAsia" w:hAnsi="Cambria Math" w:cs="Times New Roman"/>
+              <w:sz w:val="28"/>
+              <w:szCs w:val="28"/>
+            </w:rPr>
+            <m:t>=</m:t>
+          </m:r>
+          <m:sSub>
+            <m:sSubPr>
+              <m:ctrlPr>
+                <w:rPr>
+                  <w:rFonts w:ascii="Cambria Math" w:eastAsiaTheme="minorEastAsia" w:hAnsi="Cambria Math" w:cs="Times New Roman"/>
+                  <w:i/>
+                  <w:sz w:val="28"/>
+                  <w:szCs w:val="28"/>
+                </w:rPr>
+              </m:ctrlPr>
+            </m:sSubPr>
+            <m:e>
+              <m:r>
+                <w:rPr>
+                  <w:rFonts w:ascii="Cambria Math" w:eastAsiaTheme="minorEastAsia" w:hAnsi="Cambria Math" w:cs="Times New Roman"/>
+                  <w:sz w:val="28"/>
+                  <w:szCs w:val="28"/>
+                </w:rPr>
+                <m:t>θ</m:t>
+              </m:r>
+            </m:e>
+            <m:sub>
+              <m:r>
+                <w:rPr>
+                  <w:rFonts w:ascii="Cambria Math" w:eastAsiaTheme="minorEastAsia" w:hAnsi="Cambria Math" w:cs="Times New Roman"/>
+                  <w:sz w:val="28"/>
+                  <w:szCs w:val="28"/>
+                </w:rPr>
+                <m:t>2</m:t>
+              </m:r>
+            </m:sub>
+          </m:sSub>
+          <m:r>
+            <w:rPr>
+              <w:rFonts w:ascii="Cambria Math" w:eastAsiaTheme="minorEastAsia" w:hAnsi="Cambria Math" w:cs="Times New Roman"/>
+              <w:sz w:val="28"/>
+              <w:szCs w:val="28"/>
+            </w:rPr>
+            <m:t>=</m:t>
+          </m:r>
+          <m:sSub>
+            <m:sSubPr>
+              <m:ctrlPr>
+                <w:rPr>
+                  <w:rFonts w:ascii="Cambria Math" w:eastAsiaTheme="minorEastAsia" w:hAnsi="Cambria Math" w:cs="Times New Roman"/>
+                  <w:i/>
+                  <w:sz w:val="28"/>
+                  <w:szCs w:val="28"/>
+                </w:rPr>
+              </m:ctrlPr>
+            </m:sSubPr>
+            <m:e>
+              <m:r>
+                <w:rPr>
+                  <w:rFonts w:ascii="Cambria Math" w:eastAsiaTheme="minorEastAsia" w:hAnsi="Cambria Math" w:cs="Times New Roman"/>
+                  <w:sz w:val="28"/>
+                  <w:szCs w:val="28"/>
+                </w:rPr>
+                <m:t>θ</m:t>
+              </m:r>
+            </m:e>
+            <m:sub>
+              <m:r>
+                <w:rPr>
+                  <w:rFonts w:ascii="Cambria Math" w:eastAsiaTheme="minorEastAsia" w:hAnsi="Cambria Math" w:cs="Times New Roman"/>
+                  <w:sz w:val="28"/>
+                  <w:szCs w:val="28"/>
+                </w:rPr>
+                <m:t>2</m:t>
+              </m:r>
+            </m:sub>
+          </m:sSub>
+          <m:d>
+            <m:dPr>
+              <m:ctrlPr>
+                <w:rPr>
+                  <w:rFonts w:ascii="Cambria Math" w:eastAsiaTheme="minorEastAsia" w:hAnsi="Cambria Math" w:cs="Times New Roman"/>
+                  <w:i/>
+                  <w:sz w:val="28"/>
+                  <w:szCs w:val="28"/>
+                </w:rPr>
+              </m:ctrlPr>
+            </m:dPr>
+            <m:e>
+              <m:r>
+                <w:rPr>
+                  <w:rFonts w:ascii="Cambria Math" w:eastAsiaTheme="minorEastAsia" w:hAnsi="Cambria Math" w:cs="Times New Roman"/>
+                  <w:sz w:val="28"/>
+                  <w:szCs w:val="28"/>
+                </w:rPr>
+                <m:t>X</m:t>
+              </m:r>
+            </m:e>
+          </m:d>
+        </m:oMath>
+      </m:oMathPara>
+    </w:p>
+    <w:p>
+      <w:pPr>
+        <w:ind w:left="720"/>
+        <w:jc w:val="both"/>
+        <w:rPr>
+          <w:rFonts w:ascii="Times New Roman" w:eastAsiaTheme="minorEastAsia" w:hAnsi="Times New Roman" w:cs="Times New Roman"/>
+          <w:sz w:val="28"/>
+          <w:szCs w:val="28"/>
+        </w:rPr>
+      </w:pPr>
+      <m:oMathPara>
+        <m:oMath>
+          <m:r>
+            <w:rPr>
+              <w:rFonts w:ascii="Cambria Math" w:eastAsiaTheme="minorEastAsia" w:hAnsi="Cambria Math" w:cs="Times New Roman"/>
+              <w:sz w:val="28"/>
+              <w:szCs w:val="28"/>
+            </w:rPr>
+            <m:t>P</m:t>
+          </m:r>
+          <m:d>
+            <m:dPr>
+              <m:ctrlPr>
+                <w:rPr>
+                  <w:rFonts w:ascii="Cambria Math" w:eastAsiaTheme="minorEastAsia" w:hAnsi="Cambria Math" w:cs="Times New Roman"/>
+                  <w:i/>
+                  <w:sz w:val="28"/>
+                  <w:szCs w:val="28"/>
+                </w:rPr>
+              </m:ctrlPr>
+            </m:dPr>
+            <m:e>
+              <m:sSub>
+                <m:sSubPr>
+                  <m:ctrlPr>
+                    <w:rPr>
+                      <w:rFonts w:ascii="Cambria Math" w:eastAsiaTheme="minorEastAsia" w:hAnsi="Cambria Math" w:cs="Times New Roman"/>
+                      <w:i/>
+                      <w:sz w:val="28"/>
+                      <w:szCs w:val="28"/>
+                    </w:rPr>
+                  </m:ctrlPr>
+                </m:sSubPr>
+                <m:e>
+                  <m:r>
+                    <w:rPr>
+                      <w:rFonts w:ascii="Cambria Math" w:eastAsiaTheme="minorEastAsia" w:hAnsi="Cambria Math" w:cs="Times New Roman"/>
+                      <w:sz w:val="28"/>
+                      <w:szCs w:val="28"/>
+                    </w:rPr>
+                    <m:t>θ</m:t>
+                  </m:r>
+                </m:e>
+                <m:sub>
+                  <m:r>
+                    <w:rPr>
+                      <w:rFonts w:ascii="Cambria Math" w:eastAsiaTheme="minorEastAsia" w:hAnsi="Cambria Math" w:cs="Times New Roman"/>
+                      <w:sz w:val="28"/>
+                      <w:szCs w:val="28"/>
+                    </w:rPr>
+                    <m:t>1</m:t>
+                  </m:r>
+                </m:sub>
+              </m:sSub>
+              <m:r>
+                <w:rPr>
+                  <w:rFonts w:ascii="Cambria Math" w:eastAsiaTheme="minorEastAsia" w:hAnsi="Cambria Math" w:cs="Times New Roman"/>
+                  <w:sz w:val="28"/>
+                  <w:szCs w:val="28"/>
+                </w:rPr>
+                <m:t>≤θ≤</m:t>
+              </m:r>
+              <m:sSub>
+                <m:sSubPr>
+                  <m:ctrlPr>
+                    <w:rPr>
+                      <w:rFonts w:ascii="Cambria Math" w:eastAsiaTheme="minorEastAsia" w:hAnsi="Cambria Math" w:cs="Times New Roman"/>
+                      <w:i/>
+                      <w:sz w:val="28"/>
+                      <w:szCs w:val="28"/>
+                    </w:rPr>
+                  </m:ctrlPr>
+                </m:sSubPr>
+                <m:e>
+                  <m:r>
+                    <w:rPr>
+                      <w:rFonts w:ascii="Cambria Math" w:eastAsiaTheme="minorEastAsia" w:hAnsi="Cambria Math" w:cs="Times New Roman"/>
+                      <w:sz w:val="28"/>
+                      <w:szCs w:val="28"/>
+                    </w:rPr>
+                    <m:t>θ</m:t>
+                  </m:r>
+                </m:e>
+                <m:sub>
+                  <m:r>
+                    <w:rPr>
+                      <w:rFonts w:ascii="Cambria Math" w:eastAsiaTheme="minorEastAsia" w:hAnsi="Cambria Math" w:cs="Times New Roman"/>
+                      <w:sz w:val="28"/>
+                      <w:szCs w:val="28"/>
+                    </w:rPr>
+                    <m:t>2</m:t>
+                  </m:r>
+                </m:sub>
+              </m:sSub>
+            </m:e>
+          </m:d>
+          <m:r>
+            <w:rPr>
+              <w:rFonts w:ascii="Cambria Math" w:eastAsiaTheme="minorEastAsia" w:hAnsi="Cambria Math" w:cs="Times New Roman"/>
+              <w:sz w:val="28"/>
+              <w:szCs w:val="28"/>
+            </w:rPr>
+            <m:t>=γ</m:t>
+          </m:r>
+        </m:oMath>
+      </m:oMathPara>
+    </w:p>
+    <w:p>
+      <w:pPr>
+        <w:ind w:left="720"/>
+        <w:jc w:val="center"/>
+        <w:rPr>
+          <w:rFonts w:ascii="Times New Roman" w:eastAsiaTheme="minorEastAsia" w:hAnsi="Times New Roman" w:cs="Times New Roman"/>
+          <w:sz w:val="28"/>
+          <w:szCs w:val="28"/>
+        </w:rPr>
+      </w:pPr>
+      <m:oMath>
+        <m:r>
+          <w:rPr>
+            <w:rFonts w:ascii="Cambria Math" w:eastAsiaTheme="minorEastAsia" w:hAnsi="Cambria Math" w:cs="Times New Roman"/>
+            <w:sz w:val="28"/>
+            <w:szCs w:val="28"/>
+          </w:rPr>
+          <m:t xml:space="preserve">γ </m:t>
+        </m:r>
+      </m:oMath>
+      <w:r>
+        <w:rPr>
+          <w:rFonts w:ascii="Times New Roman" w:eastAsiaTheme="minorEastAsia" w:hAnsi="Times New Roman" w:cs="Times New Roman"/>
+          <w:sz w:val="28"/>
+          <w:szCs w:val="28"/>
+        </w:rPr>
+        <w:t xml:space="preserve">– </w:t>
+      </w:r>
+      <w:proofErr w:type="spellStart"/>
+      <w:proofErr w:type="gramStart"/>
+      <w:r>
+        <w:rPr>
+          <w:rFonts w:ascii="Times New Roman" w:eastAsiaTheme="minorEastAsia" w:hAnsi="Times New Roman" w:cs="Times New Roman"/>
+          <w:sz w:val="28"/>
+          <w:szCs w:val="28"/>
+        </w:rPr>
+        <w:t>коэффициент</w:t>
+      </w:r>
+      <w:proofErr w:type="spellEnd"/>
+      <w:proofErr w:type="gramEnd"/>
+      <w:r>
+        <w:rPr>
+          <w:rFonts w:ascii="Times New Roman" w:eastAsiaTheme="minorEastAsia" w:hAnsi="Times New Roman" w:cs="Times New Roman"/>
+          <w:sz w:val="28"/>
+          <w:szCs w:val="28"/>
+        </w:rPr>
+        <w:t xml:space="preserve"> </w:t>
+      </w:r>
+      <w:proofErr w:type="spellStart"/>
+      <w:r>
+        <w:rPr>
+          <w:rFonts w:ascii="Times New Roman" w:eastAsiaTheme="minorEastAsia" w:hAnsi="Times New Roman" w:cs="Times New Roman"/>
+          <w:sz w:val="28"/>
+          <w:szCs w:val="28"/>
+        </w:rPr>
+        <w:t>доверия</w:t>
+      </w:r>
+      <w:proofErr w:type="spellEnd"/>
+    </w:p>
+    <w:p>
+      <w:pPr>
+        <w:ind w:left="720"/>
+        <w:jc w:val="center"/>
+        <w:rPr>
+          <w:rFonts w:ascii="Times New Roman" w:eastAsiaTheme="minorEastAsia" w:hAnsi="Times New Roman" w:cs="Times New Roman"/>
+          <w:sz w:val="28"/>
+          <w:szCs w:val="28"/>
+        </w:rPr>
+      </w:pPr>
+      <m:oMathPara>
+        <m:oMath>
+          <m:r>
+            <w:rPr>
+              <w:rFonts w:ascii="Cambria Math" w:eastAsiaTheme="minorEastAsia" w:hAnsi="Cambria Math" w:cs="Times New Roman"/>
+              <w:sz w:val="28"/>
+              <w:szCs w:val="28"/>
+            </w:rPr>
+            <m:t>T</m:t>
+          </m:r>
+          <m:d>
+            <m:dPr>
+              <m:ctrlPr>
+                <w:rPr>
+                  <w:rFonts w:ascii="Cambria Math" w:eastAsiaTheme="minorEastAsia" w:hAnsi="Cambria Math" w:cs="Times New Roman"/>
+                  <w:i/>
+                  <w:sz w:val="28"/>
+                  <w:szCs w:val="28"/>
+                </w:rPr>
+              </m:ctrlPr>
+            </m:dPr>
+            <m:e>
+              <m:r>
+                <w:rPr>
+                  <w:rFonts w:ascii="Cambria Math" w:eastAsiaTheme="minorEastAsia" w:hAnsi="Cambria Math" w:cs="Times New Roman"/>
+                  <w:sz w:val="28"/>
+                  <w:szCs w:val="28"/>
+                </w:rPr>
+                <m:t>X</m:t>
+              </m:r>
+            </m:e>
+          </m:d>
+        </m:oMath>
+      </m:oMathPara>
+    </w:p>
+    <w:p>
+      <w:pPr>
+        <w:ind w:left="720"/>
+        <w:jc w:val="center"/>
+        <w:rPr>
+          <w:rFonts w:ascii="Times New Roman" w:eastAsiaTheme="minorEastAsia" w:hAnsi="Times New Roman" w:cs="Times New Roman"/>
+          <w:sz w:val="28"/>
+          <w:szCs w:val="28"/>
+        </w:rPr>
+      </w:pPr>
+      <m:oMathPara>
+        <m:oMath>
+          <m:sSub>
+            <m:sSubPr>
+              <m:ctrlPr>
+                <w:rPr>
+                  <w:rFonts w:ascii="Cambria Math" w:eastAsiaTheme="minorEastAsia" w:hAnsi="Cambria Math" w:cs="Times New Roman"/>
+                  <w:i/>
+                  <w:sz w:val="28"/>
+                  <w:szCs w:val="28"/>
+                </w:rPr>
+              </m:ctrlPr>
+            </m:sSubPr>
+            <m:e>
+              <m:r>
+                <w:rPr>
+                  <w:rFonts w:ascii="Cambria Math" w:eastAsiaTheme="minorEastAsia" w:hAnsi="Cambria Math" w:cs="Times New Roman"/>
+                  <w:sz w:val="28"/>
+                  <w:szCs w:val="28"/>
+                </w:rPr>
+                <m:t>F</m:t>
+              </m:r>
+            </m:e>
+            <m:sub>
+              <m:r>
+                <w:rPr>
+                  <w:rFonts w:ascii="Cambria Math" w:eastAsiaTheme="minorEastAsia" w:hAnsi="Cambria Math" w:cs="Times New Roman"/>
+                  <w:sz w:val="28"/>
+                  <w:szCs w:val="28"/>
+                </w:rPr>
+                <m:t>T</m:t>
+              </m:r>
+            </m:sub>
+          </m:sSub>
+          <m:d>
+            <m:dPr>
+              <m:ctrlPr>
+                <w:rPr>
+                  <w:rFonts w:ascii="Cambria Math" w:eastAsiaTheme="minorEastAsia" w:hAnsi="Cambria Math" w:cs="Times New Roman"/>
+                  <w:i/>
+                  <w:sz w:val="28"/>
+                  <w:szCs w:val="28"/>
+                </w:rPr>
+              </m:ctrlPr>
+            </m:dPr>
+            <m:e>
+              <m:r>
+                <w:rPr>
+                  <w:rFonts w:ascii="Cambria Math" w:eastAsiaTheme="minorEastAsia" w:hAnsi="Cambria Math" w:cs="Times New Roman"/>
+                  <w:sz w:val="28"/>
+                  <w:szCs w:val="28"/>
+                </w:rPr>
+                <m:t>t</m:t>
+              </m:r>
+            </m:e>
+          </m:d>
+          <m:r>
+            <w:rPr>
+              <w:rFonts w:ascii="Cambria Math" w:eastAsiaTheme="minorEastAsia" w:hAnsi="Cambria Math" w:cs="Times New Roman"/>
+              <w:sz w:val="28"/>
+              <w:szCs w:val="28"/>
+            </w:rPr>
+            <m:t>=</m:t>
+          </m:r>
+          <m:d>
+            <m:dPr>
+              <m:begChr m:val="{"/>
+              <m:endChr m:val="}"/>
+              <m:ctrlPr>
+                <w:rPr>
+                  <w:rFonts w:ascii="Cambria Math" w:eastAsiaTheme="minorEastAsia" w:hAnsi="Cambria Math" w:cs="Times New Roman"/>
+                  <w:i/>
+                  <w:sz w:val="28"/>
+                  <w:szCs w:val="28"/>
+                </w:rPr>
+              </m:ctrlPr>
+            </m:dPr>
+            <m:e>
+              <m:r>
+                <w:rPr>
+                  <w:rFonts w:ascii="Cambria Math" w:eastAsiaTheme="minorEastAsia" w:hAnsi="Cambria Math" w:cs="Times New Roman"/>
+                  <w:sz w:val="28"/>
+                  <w:szCs w:val="28"/>
+                </w:rPr>
+                <m:t>P</m:t>
+              </m:r>
+              <m:d>
+                <m:dPr>
+                  <m:ctrlPr>
+                    <w:rPr>
+                      <w:rFonts w:ascii="Cambria Math" w:eastAsiaTheme="minorEastAsia" w:hAnsi="Cambria Math" w:cs="Times New Roman"/>
+                      <w:i/>
+                      <w:sz w:val="28"/>
+                      <w:szCs w:val="28"/>
+                    </w:rPr>
+                  </m:ctrlPr>
+                </m:dPr>
+                <m:e>
+                  <m:r>
+                    <w:rPr>
+                      <w:rFonts w:ascii="Cambria Math" w:eastAsiaTheme="minorEastAsia" w:hAnsi="Cambria Math" w:cs="Times New Roman"/>
+                      <w:sz w:val="28"/>
+                      <w:szCs w:val="28"/>
+                    </w:rPr>
+                    <m:t>X</m:t>
+                  </m:r>
+                </m:e>
+              </m:d>
+              <m:r>
+                <w:rPr>
+                  <w:rFonts w:ascii="Cambria Math" w:eastAsiaTheme="minorEastAsia" w:hAnsi="Cambria Math" w:cs="Times New Roman"/>
+                  <w:sz w:val="28"/>
+                  <w:szCs w:val="28"/>
+                </w:rPr>
+                <m:t>&lt;t</m:t>
+              </m:r>
+            </m:e>
+          </m:d>
+        </m:oMath>
+      </m:oMathPara>
+    </w:p>
+    <w:p>
+      <w:pPr>
+        <w:pStyle w:val="a6"/>
+        <w:numPr>
+          <w:ilvl w:val="0"/>
+          <w:numId w:val="2"/>
+        </w:numPr>
+        <w:jc w:val="center"/>
+        <w:rPr>
+          <w:rFonts w:ascii="Times New Roman" w:eastAsiaTheme="minorEastAsia" w:hAnsi="Times New Roman" w:cs="Times New Roman"/>
+          <w:sz w:val="28"/>
+          <w:szCs w:val="28"/>
+        </w:rPr>
+      </w:pPr>
+      <m:oMath>
+        <m:sSub>
+          <m:sSubPr>
+            <m:ctrlPr>
+              <w:rPr>
+                <w:rFonts w:ascii="Cambria Math" w:eastAsiaTheme="minorEastAsia" w:hAnsi="Cambria Math" w:cs="Times New Roman"/>
+                <w:i/>
+                <w:sz w:val="28"/>
+                <w:szCs w:val="28"/>
+              </w:rPr>
+            </m:ctrlPr>
+          </m:sSubPr>
+          <m:e>
+            <m:r>
+              <w:rPr>
+                <w:rFonts w:ascii="Cambria Math" w:eastAsiaTheme="minorEastAsia" w:hAnsi="Cambria Math" w:cs="Times New Roman"/>
+                <w:sz w:val="28"/>
+                <w:szCs w:val="28"/>
+              </w:rPr>
+              <m:t>F</m:t>
+            </m:r>
+          </m:e>
+          <m:sub>
+            <m:r>
+              <w:rPr>
+                <w:rFonts w:ascii="Cambria Math" w:eastAsiaTheme="minorEastAsia" w:hAnsi="Cambria Math" w:cs="Times New Roman"/>
+                <w:sz w:val="28"/>
+                <w:szCs w:val="28"/>
+              </w:rPr>
+              <m:t>T</m:t>
+            </m:r>
+          </m:sub>
+        </m:sSub>
+        <m:d>
+          <m:dPr>
+            <m:ctrlPr>
+              <w:rPr>
+                <w:rFonts w:ascii="Cambria Math" w:eastAsiaTheme="minorEastAsia" w:hAnsi="Cambria Math" w:cs="Times New Roman"/>
+                <w:i/>
+                <w:sz w:val="28"/>
+                <w:szCs w:val="28"/>
+              </w:rPr>
+            </m:ctrlPr>
+          </m:dPr>
+          <m:e>
+            <m:r>
+              <w:rPr>
+                <w:rFonts w:ascii="Cambria Math" w:eastAsiaTheme="minorEastAsia" w:hAnsi="Cambria Math" w:cs="Times New Roman"/>
+                <w:sz w:val="28"/>
+                <w:szCs w:val="28"/>
+              </w:rPr>
+              <m:t>t</m:t>
+            </m:r>
+          </m:e>
+        </m:d>
+        <m:r>
+          <w:rPr>
+            <w:rFonts w:ascii="Cambria Math" w:eastAsiaTheme="minorEastAsia" w:hAnsi="Cambria Math" w:cs="Times New Roman"/>
+            <w:sz w:val="28"/>
+            <w:szCs w:val="28"/>
+          </w:rPr>
+          <m:t>↑</m:t>
+        </m:r>
+      </m:oMath>
+    </w:p>
+    <w:p>
+      <w:pPr>
+        <w:pStyle w:val="a6"/>
+        <w:numPr>
+          <w:ilvl w:val="0"/>
+          <w:numId w:val="2"/>
+        </w:numPr>
+        <w:rPr>
+          <w:rFonts w:ascii="Times New Roman" w:eastAsiaTheme="minorEastAsia" w:hAnsi="Times New Roman" w:cs="Times New Roman"/>
+          <w:sz w:val="28"/>
+          <w:szCs w:val="28"/>
+        </w:rPr>
+      </w:pPr>
+      <m:oMath>
+        <m:r>
+          <w:rPr>
+            <w:rFonts w:ascii="Cambria Math" w:eastAsiaTheme="minorEastAsia" w:hAnsi="Cambria Math" w:cs="Times New Roman"/>
+            <w:sz w:val="28"/>
+            <w:szCs w:val="28"/>
+          </w:rPr>
+          <m:t>α, β&gt;0, γ=1-α-β</m:t>
+        </m:r>
+      </m:oMath>
+    </w:p>
+    <w:p>
+      <w:pPr>
+        <w:pStyle w:val="a6"/>
+        <w:ind w:left="1080"/>
+        <w:rPr>
+          <w:rFonts w:ascii="Times New Roman" w:eastAsiaTheme="minorEastAsia" w:hAnsi="Times New Roman" w:cs="Times New Roman"/>
+          <w:sz w:val="28"/>
+          <w:szCs w:val="28"/>
+        </w:rPr>
+      </w:pPr>
+      <w:proofErr w:type="spellStart"/>
+      <w:r>
+        <w:rPr>
+          <w:rFonts w:ascii="Times New Roman" w:eastAsiaTheme="minorEastAsia" w:hAnsi="Times New Roman" w:cs="Times New Roman"/>
+          <w:sz w:val="28"/>
+          <w:szCs w:val="28"/>
+        </w:rPr>
+        <w:t>Алгоритм</w:t>
+      </w:r>
+      <w:proofErr w:type="spellEnd"/>
+      <w:r>
+        <w:rPr>
+          <w:rFonts w:ascii="Times New Roman" w:eastAsiaTheme="minorEastAsia" w:hAnsi="Times New Roman" w:cs="Times New Roman"/>
+          <w:sz w:val="28"/>
+          <w:szCs w:val="28"/>
+        </w:rPr>
+        <w:t xml:space="preserve"> </w:t>
+      </w:r>
+      <w:proofErr w:type="spellStart"/>
+      <w:r>
+        <w:rPr>
+          <w:rFonts w:ascii="Times New Roman" w:eastAsiaTheme="minorEastAsia" w:hAnsi="Times New Roman" w:cs="Times New Roman"/>
+          <w:sz w:val="28"/>
+          <w:szCs w:val="28"/>
+        </w:rPr>
+        <w:t>построения</w:t>
+      </w:r>
+      <w:proofErr w:type="spellEnd"/>
+      <w:r>
+        <w:rPr>
+          <w:rFonts w:ascii="Times New Roman" w:eastAsiaTheme="minorEastAsia" w:hAnsi="Times New Roman" w:cs="Times New Roman"/>
+          <w:sz w:val="28"/>
+          <w:szCs w:val="28"/>
+        </w:rPr>
+        <w:t xml:space="preserve"> </w:t>
+      </w:r>
+      <w:proofErr w:type="spellStart"/>
+      <w:r>
+        <w:rPr>
+          <w:rFonts w:ascii="Times New Roman" w:eastAsiaTheme="minorEastAsia" w:hAnsi="Times New Roman" w:cs="Times New Roman"/>
+          <w:sz w:val="28"/>
+          <w:szCs w:val="28"/>
+        </w:rPr>
+        <w:t>доверительного</w:t>
+      </w:r>
+      <w:proofErr w:type="spellEnd"/>
+      <w:r>
+        <w:rPr>
+          <w:rFonts w:ascii="Times New Roman" w:eastAsiaTheme="minorEastAsia" w:hAnsi="Times New Roman" w:cs="Times New Roman"/>
+          <w:sz w:val="28"/>
+          <w:szCs w:val="28"/>
+        </w:rPr>
+        <w:t xml:space="preserve"> </w:t>
+      </w:r>
+      <w:proofErr w:type="spellStart"/>
+      <w:r>
+        <w:rPr>
+          <w:rFonts w:ascii="Times New Roman" w:eastAsiaTheme="minorEastAsia" w:hAnsi="Times New Roman" w:cs="Times New Roman"/>
+          <w:sz w:val="28"/>
+          <w:szCs w:val="28"/>
+        </w:rPr>
+        <w:t>интервала</w:t>
+      </w:r>
+      <w:proofErr w:type="spellEnd"/>
+    </w:p>
+    <w:p>
+      <w:pPr>
+        <w:pStyle w:val="a6"/>
+        <w:numPr>
+          <w:ilvl w:val="0"/>
+          <w:numId w:val="3"/>
+        </w:numPr>
+        <w:rPr>
+          <w:rFonts w:ascii="Times New Roman" w:eastAsiaTheme="minorEastAsia" w:hAnsi="Times New Roman" w:cs="Times New Roman"/>
+          <w:sz w:val="28"/>
+          <w:szCs w:val="28"/>
+        </w:rPr>
+      </w:pPr>
+      <m:oMath>
+        <m:r>
+          <w:rPr>
+            <w:rFonts w:ascii="Cambria Math" w:eastAsiaTheme="minorEastAsia" w:hAnsi="Cambria Math" w:cs="Times New Roman"/>
+            <w:sz w:val="28"/>
+            <w:szCs w:val="28"/>
+          </w:rPr>
+          <m:t>T</m:t>
+        </m:r>
+        <m:d>
+          <m:dPr>
+            <m:ctrlPr>
+              <w:rPr>
+                <w:rFonts w:ascii="Cambria Math" w:eastAsiaTheme="minorEastAsia" w:hAnsi="Cambria Math" w:cs="Times New Roman"/>
+                <w:i/>
+                <w:sz w:val="28"/>
+                <w:szCs w:val="28"/>
+              </w:rPr>
+            </m:ctrlPr>
+          </m:dPr>
+          <m:e>
+            <m:r>
+              <w:rPr>
+                <w:rFonts w:ascii="Cambria Math" w:eastAsiaTheme="minorEastAsia" w:hAnsi="Cambria Math" w:cs="Times New Roman"/>
+                <w:sz w:val="28"/>
+                <w:szCs w:val="28"/>
+              </w:rPr>
+              <m:t>X, θ</m:t>
+            </m:r>
+          </m:e>
+        </m:d>
+        <m:r>
+          <w:rPr>
+            <w:rFonts w:ascii="Cambria Math" w:eastAsiaTheme="minorEastAsia" w:hAnsi="Cambria Math" w:cs="Times New Roman"/>
+            <w:sz w:val="28"/>
+            <w:szCs w:val="28"/>
+          </w:rPr>
+          <m:t>;</m:t>
+        </m:r>
+        <m:sSub>
+          <m:sSubPr>
+            <m:ctrlPr>
+              <w:rPr>
+                <w:rFonts w:ascii="Cambria Math" w:eastAsiaTheme="minorEastAsia" w:hAnsi="Cambria Math" w:cs="Times New Roman"/>
+                <w:i/>
+                <w:sz w:val="28"/>
+                <w:szCs w:val="28"/>
+              </w:rPr>
+            </m:ctrlPr>
+          </m:sSubPr>
+          <m:e>
+            <m:r>
+              <w:rPr>
+                <w:rFonts w:ascii="Cambria Math" w:eastAsiaTheme="minorEastAsia" w:hAnsi="Cambria Math" w:cs="Times New Roman"/>
+                <w:sz w:val="28"/>
+                <w:szCs w:val="28"/>
+              </w:rPr>
+              <m:t>F</m:t>
+            </m:r>
+          </m:e>
+          <m:sub>
+            <m:r>
+              <w:rPr>
+                <w:rFonts w:ascii="Cambria Math" w:eastAsiaTheme="minorEastAsia" w:hAnsi="Cambria Math" w:cs="Times New Roman"/>
+                <w:sz w:val="28"/>
+                <w:szCs w:val="28"/>
+              </w:rPr>
+              <m:t>T</m:t>
+            </m:r>
+          </m:sub>
+        </m:sSub>
+        <m:d>
+          <m:dPr>
+            <m:ctrlPr>
+              <w:rPr>
+                <w:rFonts w:ascii="Cambria Math" w:eastAsiaTheme="minorEastAsia" w:hAnsi="Cambria Math" w:cs="Times New Roman"/>
+                <w:i/>
+                <w:sz w:val="28"/>
+                <w:szCs w:val="28"/>
+              </w:rPr>
+            </m:ctrlPr>
+          </m:dPr>
+          <m:e>
+            <m:r>
+              <w:rPr>
+                <w:rFonts w:ascii="Cambria Math" w:eastAsiaTheme="minorEastAsia" w:hAnsi="Cambria Math" w:cs="Times New Roman"/>
+                <w:sz w:val="28"/>
+                <w:szCs w:val="28"/>
+              </w:rPr>
+              <m:t>t</m:t>
+            </m:r>
+          </m:e>
+        </m:d>
+      </m:oMath>
+    </w:p>
+    <w:p>
+      <w:pPr>
+        <w:pStyle w:val="a6"/>
+        <w:numPr>
+          <w:ilvl w:val="0"/>
+          <w:numId w:val="3"/>
+        </w:numPr>
+        <w:rPr>
+          <w:rFonts w:ascii="Times New Roman" w:eastAsiaTheme="minorEastAsia" w:hAnsi="Times New Roman" w:cs="Times New Roman"/>
+          <w:sz w:val="28"/>
+          <w:szCs w:val="28"/>
+        </w:rPr>
+      </w:pPr>
+      <m:oMath>
+        <m:r>
+          <w:rPr>
+            <w:rFonts w:ascii="Cambria Math" w:eastAsiaTheme="minorEastAsia" w:hAnsi="Cambria Math" w:cs="Times New Roman"/>
+            <w:sz w:val="28"/>
+            <w:szCs w:val="28"/>
+          </w:rPr>
+          <m:t>γ=1-α-β</m:t>
+        </m:r>
+      </m:oMath>
+    </w:p>
+    <w:p>
+      <w:pPr>
+        <w:pStyle w:val="a6"/>
+        <w:numPr>
+          <w:ilvl w:val="0"/>
+          <w:numId w:val="3"/>
+        </w:numPr>
+        <w:rPr>
+          <w:rFonts w:ascii="Times New Roman" w:eastAsiaTheme="minorEastAsia" w:hAnsi="Times New Roman" w:cs="Times New Roman"/>
+          <w:sz w:val="28"/>
+          <w:szCs w:val="28"/>
+        </w:rPr>
+      </w:pPr>
+      <m:oMath>
+        <m:sSub>
+          <m:sSubPr>
+            <m:ctrlPr>
+              <w:rPr>
+                <w:rFonts w:ascii="Cambria Math" w:eastAsiaTheme="minorEastAsia" w:hAnsi="Cambria Math" w:cs="Times New Roman"/>
+                <w:i/>
+                <w:sz w:val="28"/>
+                <w:szCs w:val="28"/>
+              </w:rPr>
+            </m:ctrlPr>
+          </m:sSubPr>
+          <m:e>
+            <m:r>
+              <w:rPr>
+                <w:rFonts w:ascii="Cambria Math" w:eastAsiaTheme="minorEastAsia" w:hAnsi="Cambria Math" w:cs="Times New Roman"/>
+                <w:sz w:val="28"/>
+                <w:szCs w:val="28"/>
+              </w:rPr>
+              <m:t>t</m:t>
+            </m:r>
+          </m:e>
+          <m:sub>
+            <m:r>
+              <w:rPr>
+                <w:rFonts w:ascii="Cambria Math" w:eastAsiaTheme="minorEastAsia" w:hAnsi="Cambria Math" w:cs="Times New Roman"/>
+                <w:sz w:val="28"/>
+                <w:szCs w:val="28"/>
+              </w:rPr>
+              <m:t>α</m:t>
+            </m:r>
+          </m:sub>
+        </m:sSub>
+        <m:r>
+          <w:rPr>
+            <w:rFonts w:ascii="Cambria Math" w:eastAsiaTheme="minorEastAsia" w:hAnsi="Cambria Math" w:cs="Times New Roman"/>
+            <w:sz w:val="28"/>
+            <w:szCs w:val="28"/>
+          </w:rPr>
+          <m:t xml:space="preserve">-?, </m:t>
+        </m:r>
+        <m:sSub>
+          <m:sSubPr>
+            <m:ctrlPr>
+              <w:rPr>
+                <w:rFonts w:ascii="Cambria Math" w:eastAsiaTheme="minorEastAsia" w:hAnsi="Cambria Math" w:cs="Times New Roman"/>
+                <w:i/>
+                <w:sz w:val="28"/>
+                <w:szCs w:val="28"/>
+              </w:rPr>
+            </m:ctrlPr>
+          </m:sSubPr>
+          <m:e>
+            <m:r>
+              <w:rPr>
+                <w:rFonts w:ascii="Cambria Math" w:eastAsiaTheme="minorEastAsia" w:hAnsi="Cambria Math" w:cs="Times New Roman"/>
+                <w:sz w:val="28"/>
+                <w:szCs w:val="28"/>
+              </w:rPr>
+              <m:t>t</m:t>
+            </m:r>
+          </m:e>
+          <m:sub>
+            <m:r>
+              <w:rPr>
+                <w:rFonts w:ascii="Cambria Math" w:eastAsiaTheme="minorEastAsia" w:hAnsi="Cambria Math" w:cs="Times New Roman"/>
+                <w:sz w:val="28"/>
+                <w:szCs w:val="28"/>
+              </w:rPr>
+              <m:t>1-β</m:t>
+            </m:r>
+          </m:sub>
+        </m:sSub>
+        <m:r>
+          <w:rPr>
+            <w:rFonts w:ascii="Cambria Math" w:eastAsiaTheme="minorEastAsia" w:hAnsi="Cambria Math" w:cs="Times New Roman"/>
+            <w:sz w:val="28"/>
+            <w:szCs w:val="28"/>
+          </w:rPr>
+          <m:t>-?;</m:t>
+        </m:r>
+        <m:sSub>
+          <m:sSubPr>
+            <m:ctrlPr>
+              <w:rPr>
+                <w:rFonts w:ascii="Cambria Math" w:eastAsiaTheme="minorEastAsia" w:hAnsi="Cambria Math" w:cs="Times New Roman"/>
+                <w:i/>
+                <w:sz w:val="28"/>
+                <w:szCs w:val="28"/>
+              </w:rPr>
+            </m:ctrlPr>
+          </m:sSubPr>
+          <m:e>
+            <m:r>
+              <w:rPr>
+                <w:rFonts w:ascii="Cambria Math" w:eastAsiaTheme="minorEastAsia" w:hAnsi="Cambria Math" w:cs="Times New Roman"/>
+                <w:sz w:val="28"/>
+                <w:szCs w:val="28"/>
+              </w:rPr>
+              <m:t>F</m:t>
+            </m:r>
+          </m:e>
+          <m:sub>
+            <m:r>
+              <w:rPr>
+                <w:rFonts w:ascii="Cambria Math" w:eastAsiaTheme="minorEastAsia" w:hAnsi="Cambria Math" w:cs="Times New Roman"/>
+                <w:sz w:val="28"/>
+                <w:szCs w:val="28"/>
+              </w:rPr>
+              <m:t>T</m:t>
+            </m:r>
+          </m:sub>
+        </m:sSub>
+        <m:d>
+          <m:dPr>
+            <m:ctrlPr>
+              <w:rPr>
+                <w:rFonts w:ascii="Cambria Math" w:eastAsiaTheme="minorEastAsia" w:hAnsi="Cambria Math" w:cs="Times New Roman"/>
+                <w:i/>
+                <w:sz w:val="28"/>
+                <w:szCs w:val="28"/>
+              </w:rPr>
+            </m:ctrlPr>
+          </m:dPr>
+          <m:e>
+            <m:sSub>
+              <m:sSubPr>
+                <m:ctrlPr>
+                  <w:rPr>
+                    <w:rFonts w:ascii="Cambria Math" w:eastAsiaTheme="minorEastAsia" w:hAnsi="Cambria Math" w:cs="Times New Roman"/>
+                    <w:i/>
+                    <w:sz w:val="28"/>
+                    <w:szCs w:val="28"/>
+                  </w:rPr>
+                </m:ctrlPr>
+              </m:sSubPr>
+              <m:e>
+                <m:r>
+                  <w:rPr>
+                    <w:rFonts w:ascii="Cambria Math" w:eastAsiaTheme="minorEastAsia" w:hAnsi="Cambria Math" w:cs="Times New Roman"/>
+                    <w:sz w:val="28"/>
+                    <w:szCs w:val="28"/>
+                  </w:rPr>
+                  <m:t>t</m:t>
+                </m:r>
+              </m:e>
+              <m:sub>
+                <m:r>
+                  <w:rPr>
+                    <w:rFonts w:ascii="Cambria Math" w:eastAsiaTheme="minorEastAsia" w:hAnsi="Cambria Math" w:cs="Times New Roman"/>
+                    <w:sz w:val="28"/>
+                    <w:szCs w:val="28"/>
+                  </w:rPr>
+                  <m:t>α</m:t>
+                </m:r>
+              </m:sub>
+            </m:sSub>
+          </m:e>
+        </m:d>
+        <m:r>
+          <w:rPr>
+            <w:rFonts w:ascii="Cambria Math" w:eastAsiaTheme="minorEastAsia" w:hAnsi="Cambria Math" w:cs="Times New Roman"/>
+            <w:sz w:val="28"/>
+            <w:szCs w:val="28"/>
+          </w:rPr>
+          <m:t>=α;</m:t>
+        </m:r>
+        <m:sSub>
+          <m:sSubPr>
+            <m:ctrlPr>
+              <w:rPr>
+                <w:rFonts w:ascii="Cambria Math" w:eastAsiaTheme="minorEastAsia" w:hAnsi="Cambria Math" w:cs="Times New Roman"/>
+                <w:i/>
+                <w:sz w:val="28"/>
+                <w:szCs w:val="28"/>
+              </w:rPr>
+            </m:ctrlPr>
+          </m:sSubPr>
+          <m:e>
+            <m:r>
+              <w:rPr>
+                <w:rFonts w:ascii="Cambria Math" w:eastAsiaTheme="minorEastAsia" w:hAnsi="Cambria Math" w:cs="Times New Roman"/>
+                <w:sz w:val="28"/>
+                <w:szCs w:val="28"/>
+              </w:rPr>
+              <m:t>F</m:t>
+            </m:r>
+          </m:e>
+          <m:sub>
+            <m:r>
+              <w:rPr>
+                <w:rFonts w:ascii="Cambria Math" w:eastAsiaTheme="minorEastAsia" w:hAnsi="Cambria Math" w:cs="Times New Roman"/>
+                <w:sz w:val="28"/>
+                <w:szCs w:val="28"/>
+              </w:rPr>
+              <m:t>T</m:t>
+            </m:r>
+          </m:sub>
+        </m:sSub>
+        <m:d>
+          <m:dPr>
+            <m:ctrlPr>
+              <w:rPr>
+                <w:rFonts w:ascii="Cambria Math" w:eastAsiaTheme="minorEastAsia" w:hAnsi="Cambria Math" w:cs="Times New Roman"/>
+                <w:i/>
+                <w:sz w:val="28"/>
+                <w:szCs w:val="28"/>
+              </w:rPr>
+            </m:ctrlPr>
+          </m:dPr>
+          <m:e>
+            <m:sSub>
+              <m:sSubPr>
+                <m:ctrlPr>
+                  <w:rPr>
+                    <w:rFonts w:ascii="Cambria Math" w:eastAsiaTheme="minorEastAsia" w:hAnsi="Cambria Math" w:cs="Times New Roman"/>
+                    <w:i/>
+                    <w:sz w:val="28"/>
+                    <w:szCs w:val="28"/>
+                  </w:rPr>
+                </m:ctrlPr>
+              </m:sSubPr>
+              <m:e>
+                <m:r>
+                  <w:rPr>
+                    <w:rFonts w:ascii="Cambria Math" w:eastAsiaTheme="minorEastAsia" w:hAnsi="Cambria Math" w:cs="Times New Roman"/>
+                    <w:sz w:val="28"/>
+                    <w:szCs w:val="28"/>
+                  </w:rPr>
+                  <m:t>t</m:t>
+                </m:r>
+              </m:e>
+              <m:sub>
+                <m:r>
+                  <w:rPr>
+                    <w:rFonts w:ascii="Cambria Math" w:eastAsiaTheme="minorEastAsia" w:hAnsi="Cambria Math" w:cs="Times New Roman"/>
+                    <w:sz w:val="28"/>
+                    <w:szCs w:val="28"/>
+                  </w:rPr>
+                  <m:t>1-β</m:t>
+                </m:r>
+              </m:sub>
+            </m:sSub>
+          </m:e>
+        </m:d>
+        <m:r>
+          <w:rPr>
+            <w:rFonts w:ascii="Cambria Math" w:eastAsiaTheme="minorEastAsia" w:hAnsi="Cambria Math" w:cs="Times New Roman"/>
+            <w:sz w:val="28"/>
+            <w:szCs w:val="28"/>
+          </w:rPr>
+          <m:t>=1-β</m:t>
+        </m:r>
+      </m:oMath>
+    </w:p>
+    <w:p>
+      <w:pPr>
+        <w:pStyle w:val="a6"/>
+        <w:numPr>
+          <w:ilvl w:val="0"/>
+          <w:numId w:val="3"/>
+        </w:numPr>
+        <w:rPr>
+          <w:rFonts w:ascii="Times New Roman" w:eastAsiaTheme="minorEastAsia" w:hAnsi="Times New Roman" w:cs="Times New Roman"/>
+          <w:sz w:val="28"/>
+          <w:szCs w:val="28"/>
+        </w:rPr>
+      </w:pPr>
+      <m:oMath>
+        <m:sSub>
+          <m:sSubPr>
+            <m:ctrlPr>
+              <w:rPr>
+                <w:rFonts w:ascii="Cambria Math" w:eastAsiaTheme="minorEastAsia" w:hAnsi="Cambria Math" w:cs="Times New Roman"/>
+                <w:i/>
+                <w:sz w:val="28"/>
+                <w:szCs w:val="28"/>
+              </w:rPr>
+            </m:ctrlPr>
+          </m:sSubPr>
+          <m:e>
+            <m:r>
+              <w:rPr>
+                <w:rFonts w:ascii="Cambria Math" w:eastAsiaTheme="minorEastAsia" w:hAnsi="Cambria Math" w:cs="Times New Roman"/>
+                <w:sz w:val="28"/>
+                <w:szCs w:val="28"/>
+              </w:rPr>
+              <m:t>θ</m:t>
+            </m:r>
+          </m:e>
+          <m:sub>
+            <m:r>
+              <w:rPr>
+                <w:rFonts w:ascii="Cambria Math" w:eastAsiaTheme="minorEastAsia" w:hAnsi="Cambria Math" w:cs="Times New Roman"/>
+                <w:sz w:val="28"/>
+                <w:szCs w:val="28"/>
+              </w:rPr>
+              <m:t>1</m:t>
+            </m:r>
+          </m:sub>
+        </m:sSub>
+        <m:r>
+          <w:rPr>
+            <w:rFonts w:ascii="Cambria Math" w:eastAsiaTheme="minorEastAsia" w:hAnsi="Cambria Math" w:cs="Times New Roman"/>
+            <w:sz w:val="28"/>
+            <w:szCs w:val="28"/>
+          </w:rPr>
+          <m:t xml:space="preserve">-?, </m:t>
+        </m:r>
+        <m:sSub>
+          <m:sSubPr>
+            <m:ctrlPr>
+              <w:rPr>
+                <w:rFonts w:ascii="Cambria Math" w:eastAsiaTheme="minorEastAsia" w:hAnsi="Cambria Math" w:cs="Times New Roman"/>
+                <w:i/>
+                <w:sz w:val="28"/>
+                <w:szCs w:val="28"/>
+              </w:rPr>
+            </m:ctrlPr>
+          </m:sSubPr>
+          <m:e>
+            <m:r>
+              <w:rPr>
+                <w:rFonts w:ascii="Cambria Math" w:eastAsiaTheme="minorEastAsia" w:hAnsi="Cambria Math" w:cs="Times New Roman"/>
+                <w:sz w:val="28"/>
+                <w:szCs w:val="28"/>
+              </w:rPr>
+              <m:t>θ</m:t>
+            </m:r>
+          </m:e>
+          <m:sub>
+            <m:r>
+              <w:rPr>
+                <w:rFonts w:ascii="Cambria Math" w:eastAsiaTheme="minorEastAsia" w:hAnsi="Cambria Math" w:cs="Times New Roman"/>
+                <w:sz w:val="28"/>
+                <w:szCs w:val="28"/>
+              </w:rPr>
+              <m:t>2</m:t>
+            </m:r>
+          </m:sub>
+        </m:sSub>
+        <m:r>
+          <w:rPr>
+            <w:rFonts w:ascii="Cambria Math" w:eastAsiaTheme="minorEastAsia" w:hAnsi="Cambria Math" w:cs="Times New Roman"/>
+            <w:sz w:val="28"/>
+            <w:szCs w:val="28"/>
+          </w:rPr>
+          <m:t>-?;T</m:t>
+        </m:r>
+        <m:d>
+          <m:dPr>
+            <m:ctrlPr>
+              <w:rPr>
+                <w:rFonts w:ascii="Cambria Math" w:eastAsiaTheme="minorEastAsia" w:hAnsi="Cambria Math" w:cs="Times New Roman"/>
+                <w:i/>
+                <w:sz w:val="28"/>
+                <w:szCs w:val="28"/>
+              </w:rPr>
+            </m:ctrlPr>
+          </m:dPr>
+          <m:e>
+            <m:r>
+              <w:rPr>
+                <w:rFonts w:ascii="Cambria Math" w:eastAsiaTheme="minorEastAsia" w:hAnsi="Cambria Math" w:cs="Times New Roman"/>
+                <w:sz w:val="28"/>
+                <w:szCs w:val="28"/>
+              </w:rPr>
+              <m:t xml:space="preserve">X, </m:t>
+            </m:r>
+            <m:sSub>
+              <m:sSubPr>
+                <m:ctrlPr>
+                  <w:rPr>
+                    <w:rFonts w:ascii="Cambria Math" w:eastAsiaTheme="minorEastAsia" w:hAnsi="Cambria Math" w:cs="Times New Roman"/>
+                    <w:i/>
+                    <w:sz w:val="28"/>
+                    <w:szCs w:val="28"/>
+                  </w:rPr>
+                </m:ctrlPr>
+              </m:sSubPr>
+              <m:e>
+                <m:r>
+                  <w:rPr>
+                    <w:rFonts w:ascii="Cambria Math" w:eastAsiaTheme="minorEastAsia" w:hAnsi="Cambria Math" w:cs="Times New Roman"/>
+                    <w:sz w:val="28"/>
+                    <w:szCs w:val="28"/>
+                  </w:rPr>
+                  <m:t>θ</m:t>
+                </m:r>
+              </m:e>
+              <m:sub>
+                <m:r>
+                  <w:rPr>
+                    <w:rFonts w:ascii="Cambria Math" w:eastAsiaTheme="minorEastAsia" w:hAnsi="Cambria Math" w:cs="Times New Roman"/>
+                    <w:sz w:val="28"/>
+                    <w:szCs w:val="28"/>
+                  </w:rPr>
+                  <m:t>1</m:t>
+                </m:r>
+              </m:sub>
+            </m:sSub>
+          </m:e>
+        </m:d>
+        <m:r>
+          <w:rPr>
+            <w:rFonts w:ascii="Cambria Math" w:eastAsiaTheme="minorEastAsia" w:hAnsi="Cambria Math" w:cs="Times New Roman"/>
+            <w:sz w:val="28"/>
+            <w:szCs w:val="28"/>
+          </w:rPr>
+          <m:t>=</m:t>
+        </m:r>
+        <m:sSub>
+          <m:sSubPr>
+            <m:ctrlPr>
+              <w:rPr>
+                <w:rFonts w:ascii="Cambria Math" w:eastAsiaTheme="minorEastAsia" w:hAnsi="Cambria Math" w:cs="Times New Roman"/>
+                <w:i/>
+                <w:sz w:val="28"/>
+                <w:szCs w:val="28"/>
+              </w:rPr>
+            </m:ctrlPr>
+          </m:sSubPr>
+          <m:e>
+            <m:r>
+              <w:rPr>
+                <w:rFonts w:ascii="Cambria Math" w:eastAsiaTheme="minorEastAsia" w:hAnsi="Cambria Math" w:cs="Times New Roman"/>
+                <w:sz w:val="28"/>
+                <w:szCs w:val="28"/>
+              </w:rPr>
+              <m:t>t</m:t>
+            </m:r>
+          </m:e>
+          <m:sub>
+            <m:r>
+              <w:rPr>
+                <w:rFonts w:ascii="Cambria Math" w:eastAsiaTheme="minorEastAsia" w:hAnsi="Cambria Math" w:cs="Times New Roman"/>
+                <w:sz w:val="28"/>
+                <w:szCs w:val="28"/>
+              </w:rPr>
+              <m:t>α</m:t>
+            </m:r>
+          </m:sub>
+        </m:sSub>
+        <m:r>
+          <w:rPr>
+            <w:rFonts w:ascii="Cambria Math" w:eastAsiaTheme="minorEastAsia" w:hAnsi="Cambria Math" w:cs="Times New Roman"/>
+            <w:sz w:val="28"/>
+            <w:szCs w:val="28"/>
+          </w:rPr>
+          <m:t>;T</m:t>
+        </m:r>
+        <m:d>
+          <m:dPr>
+            <m:ctrlPr>
+              <w:rPr>
+                <w:rFonts w:ascii="Cambria Math" w:eastAsiaTheme="minorEastAsia" w:hAnsi="Cambria Math" w:cs="Times New Roman"/>
+                <w:i/>
+                <w:sz w:val="28"/>
+                <w:szCs w:val="28"/>
+              </w:rPr>
+            </m:ctrlPr>
+          </m:dPr>
+          <m:e>
+            <m:r>
+              <w:rPr>
+                <w:rFonts w:ascii="Cambria Math" w:eastAsiaTheme="minorEastAsia" w:hAnsi="Cambria Math" w:cs="Times New Roman"/>
+                <w:sz w:val="28"/>
+                <w:szCs w:val="28"/>
+              </w:rPr>
+              <m:t xml:space="preserve">X, </m:t>
+            </m:r>
+            <m:sSub>
+              <m:sSubPr>
+                <m:ctrlPr>
+                  <w:rPr>
+                    <w:rFonts w:ascii="Cambria Math" w:eastAsiaTheme="minorEastAsia" w:hAnsi="Cambria Math" w:cs="Times New Roman"/>
+                    <w:i/>
+                    <w:sz w:val="28"/>
+                    <w:szCs w:val="28"/>
+                  </w:rPr>
+                </m:ctrlPr>
+              </m:sSubPr>
+              <m:e>
+                <m:r>
+                  <w:rPr>
+                    <w:rFonts w:ascii="Cambria Math" w:eastAsiaTheme="minorEastAsia" w:hAnsi="Cambria Math" w:cs="Times New Roman"/>
+                    <w:sz w:val="28"/>
+                    <w:szCs w:val="28"/>
+                  </w:rPr>
+                  <m:t>θ</m:t>
+                </m:r>
+              </m:e>
+              <m:sub>
+                <m:r>
+                  <w:rPr>
+                    <w:rFonts w:ascii="Cambria Math" w:eastAsiaTheme="minorEastAsia" w:hAnsi="Cambria Math" w:cs="Times New Roman"/>
+                    <w:sz w:val="28"/>
+                    <w:szCs w:val="28"/>
+                  </w:rPr>
+                  <m:t>2</m:t>
+                </m:r>
+              </m:sub>
+            </m:sSub>
+          </m:e>
+        </m:d>
+        <m:r>
+          <w:rPr>
+            <w:rFonts w:ascii="Cambria Math" w:eastAsiaTheme="minorEastAsia" w:hAnsi="Cambria Math" w:cs="Times New Roman"/>
+            <w:sz w:val="28"/>
+            <w:szCs w:val="28"/>
+          </w:rPr>
+          <m:t>=</m:t>
+        </m:r>
+        <m:sSub>
+          <m:sSubPr>
+            <m:ctrlPr>
+              <w:rPr>
+                <w:rFonts w:ascii="Cambria Math" w:eastAsiaTheme="minorEastAsia" w:hAnsi="Cambria Math" w:cs="Times New Roman"/>
+                <w:i/>
+                <w:sz w:val="28"/>
+                <w:szCs w:val="28"/>
+              </w:rPr>
+            </m:ctrlPr>
+          </m:sSubPr>
+          <m:e>
+            <m:r>
+              <w:rPr>
+                <w:rFonts w:ascii="Cambria Math" w:eastAsiaTheme="minorEastAsia" w:hAnsi="Cambria Math" w:cs="Times New Roman"/>
+                <w:sz w:val="28"/>
+                <w:szCs w:val="28"/>
+              </w:rPr>
+              <m:t>t</m:t>
+            </m:r>
+          </m:e>
+          <m:sub>
+            <m:r>
+              <w:rPr>
+                <w:rFonts w:ascii="Cambria Math" w:eastAsiaTheme="minorEastAsia" w:hAnsi="Cambria Math" w:cs="Times New Roman"/>
+                <w:sz w:val="28"/>
+                <w:szCs w:val="28"/>
+              </w:rPr>
+              <m:t>1-β</m:t>
+            </m:r>
+          </m:sub>
+        </m:sSub>
+      </m:oMath>
+    </w:p>
+    <w:p>
+      <w:pPr>
+        <w:rPr>
+          <w:rFonts w:ascii="Times New Roman" w:eastAsiaTheme="minorEastAsia" w:hAnsi="Times New Roman" w:cs="Times New Roman"/>
+          <w:sz w:val="28"/>
+          <w:szCs w:val="28"/>
+        </w:rPr>
+      </w:pPr>
+    </w:p>
+    <w:p>
+      <w:pPr>
+        <w:ind w:firstLine="709"/>
+        <w:rPr>
+          <w:rFonts w:ascii="Times New Roman" w:eastAsiaTheme="minorEastAsia" w:hAnsi="Times New Roman" w:cs="Times New Roman"/>
+          <w:sz w:val="28"/>
+          <w:szCs w:val="28"/>
+        </w:rPr>
+      </w:pPr>
       <w:bookmarkStart w:id="0" w:name="_GoBack"/>
       <w:bookmarkEnd w:id="0"/>
+    </w:p>
+    <w:p>
+      <w:pPr>
+        <w:ind w:left="720"/>
+        <w:jc w:val="both"/>
+        <w:rPr>
+          <w:rFonts w:ascii="Times New Roman" w:eastAsiaTheme="minorEastAsia" w:hAnsi="Times New Roman" w:cs="Times New Roman"/>
+          <w:sz w:val="28"/>
+          <w:szCs w:val="28"/>
+        </w:rPr>
+      </w:pPr>
     </w:p>
     <w:sectPr>
       <w:pgSz w:w="12240" w:h="15840"/>
@@ -4044,16 +5987,16 @@
 <file path=word/numbering.xml><?xml version="1.0" encoding="utf-8"?>
 <w:numbering xmlns:wpc="http://schemas.microsoft.com/office/word/2010/wordprocessingCanvas" xmlns:mc="http://schemas.openxmlformats.org/markup-compatibility/2006" xmlns:o="urn:schemas-microsoft-com:office:office" xmlns:r="http://schemas.openxmlformats.org/officeDocument/2006/relationships" xmlns:m="http://schemas.openxmlformats.org/officeDocument/2006/math" xmlns:v="urn:schemas-microsoft-com:vml" xmlns:wp14="http://schemas.microsoft.com/office/word/2010/wordprocessingDrawing" xmlns:wp="http://schemas.openxmlformats.org/drawingml/2006/wordprocessingDrawing" xmlns:w10="urn:schemas-microsoft-com:office:word" xmlns:w="http://schemas.openxmlformats.org/wordprocessingml/2006/main" xmlns:w14="http://schemas.microsoft.com/office/word/2010/wordml" xmlns:wpg="http://schemas.microsoft.com/office/word/2010/wordprocessingGroup" xmlns:wpi="http://schemas.microsoft.com/office/word/2010/wordprocessingInk" xmlns:wne="http://schemas.microsoft.com/office/word/2006/wordml" xmlns:wps="http://schemas.microsoft.com/office/word/2010/wordprocessingShape" mc:Ignorable="w14 wp14">
   <w:abstractNum w:abstractNumId="0">
-    <w:nsid w:val="24E9286C"/>
+    <w:nsid w:val="076F6483"/>
     <w:multiLevelType w:val="hybridMultilevel"/>
-    <w:tmpl w:val="C110393E"/>
-    <w:lvl w:ilvl="0" w:tplc="516CECCA">
+    <w:tmpl w:val="B1209164"/>
+    <w:lvl w:ilvl="0" w:tplc="79042BF4">
       <w:start w:val="1"/>
       <w:numFmt w:val="decimal"/>
       <w:lvlText w:val="%1."/>
       <w:lvlJc w:val="left"/>
       <w:pPr>
-        <w:ind w:left="1080" w:hanging="360"/>
+        <w:ind w:left="1440" w:hanging="360"/>
       </w:pPr>
       <w:rPr>
         <w:rFonts w:hint="default"/>
@@ -4065,7 +6008,7 @@
       <w:lvlText w:val="%2."/>
       <w:lvlJc w:val="left"/>
       <w:pPr>
-        <w:ind w:left="1800" w:hanging="360"/>
+        <w:ind w:left="2160" w:hanging="360"/>
       </w:pPr>
     </w:lvl>
     <w:lvl w:ilvl="2" w:tplc="0419001B" w:tentative="1">
@@ -4074,7 +6017,7 @@
       <w:lvlText w:val="%3."/>
       <w:lvlJc w:val="right"/>
       <w:pPr>
-        <w:ind w:left="2520" w:hanging="180"/>
+        <w:ind w:left="2880" w:hanging="180"/>
       </w:pPr>
     </w:lvl>
     <w:lvl w:ilvl="3" w:tplc="0419000F" w:tentative="1">
@@ -4083,7 +6026,7 @@
       <w:lvlText w:val="%4."/>
       <w:lvlJc w:val="left"/>
       <w:pPr>
-        <w:ind w:left="3240" w:hanging="360"/>
+        <w:ind w:left="3600" w:hanging="360"/>
       </w:pPr>
     </w:lvl>
     <w:lvl w:ilvl="4" w:tplc="04190019" w:tentative="1">
@@ -4092,7 +6035,7 @@
       <w:lvlText w:val="%5."/>
       <w:lvlJc w:val="left"/>
       <w:pPr>
-        <w:ind w:left="3960" w:hanging="360"/>
+        <w:ind w:left="4320" w:hanging="360"/>
       </w:pPr>
     </w:lvl>
     <w:lvl w:ilvl="5" w:tplc="0419001B" w:tentative="1">
@@ -4101,7 +6044,7 @@
       <w:lvlText w:val="%6."/>
       <w:lvlJc w:val="right"/>
       <w:pPr>
-        <w:ind w:left="4680" w:hanging="180"/>
+        <w:ind w:left="5040" w:hanging="180"/>
       </w:pPr>
     </w:lvl>
     <w:lvl w:ilvl="6" w:tplc="0419000F" w:tentative="1">
@@ -4110,7 +6053,7 @@
       <w:lvlText w:val="%7."/>
       <w:lvlJc w:val="left"/>
       <w:pPr>
-        <w:ind w:left="5400" w:hanging="360"/>
+        <w:ind w:left="5760" w:hanging="360"/>
       </w:pPr>
     </w:lvl>
     <w:lvl w:ilvl="7" w:tplc="04190019" w:tentative="1">
@@ -4119,7 +6062,7 @@
       <w:lvlText w:val="%8."/>
       <w:lvlJc w:val="left"/>
       <w:pPr>
-        <w:ind w:left="6120" w:hanging="360"/>
+        <w:ind w:left="6480" w:hanging="360"/>
       </w:pPr>
     </w:lvl>
     <w:lvl w:ilvl="8" w:tplc="0419001B" w:tentative="1">
@@ -4128,11 +6071,196 @@
       <w:lvlText w:val="%9."/>
       <w:lvlJc w:val="right"/>
       <w:pPr>
+        <w:ind w:left="7200" w:hanging="180"/>
+      </w:pPr>
+    </w:lvl>
+  </w:abstractNum>
+  <w:abstractNum w:abstractNumId="1">
+    <w:nsid w:val="24E9286C"/>
+    <w:multiLevelType w:val="hybridMultilevel"/>
+    <w:tmpl w:val="C110393E"/>
+    <w:lvl w:ilvl="0" w:tplc="516CECCA">
+      <w:start w:val="1"/>
+      <w:numFmt w:val="decimal"/>
+      <w:lvlText w:val="%1."/>
+      <w:lvlJc w:val="left"/>
+      <w:pPr>
+        <w:ind w:left="1080" w:hanging="360"/>
+      </w:pPr>
+      <w:rPr>
+        <w:rFonts w:hint="default"/>
+      </w:rPr>
+    </w:lvl>
+    <w:lvl w:ilvl="1" w:tplc="04190019" w:tentative="1">
+      <w:start w:val="1"/>
+      <w:numFmt w:val="lowerLetter"/>
+      <w:lvlText w:val="%2."/>
+      <w:lvlJc w:val="left"/>
+      <w:pPr>
+        <w:ind w:left="1800" w:hanging="360"/>
+      </w:pPr>
+    </w:lvl>
+    <w:lvl w:ilvl="2" w:tplc="0419001B" w:tentative="1">
+      <w:start w:val="1"/>
+      <w:numFmt w:val="lowerRoman"/>
+      <w:lvlText w:val="%3."/>
+      <w:lvlJc w:val="right"/>
+      <w:pPr>
+        <w:ind w:left="2520" w:hanging="180"/>
+      </w:pPr>
+    </w:lvl>
+    <w:lvl w:ilvl="3" w:tplc="0419000F" w:tentative="1">
+      <w:start w:val="1"/>
+      <w:numFmt w:val="decimal"/>
+      <w:lvlText w:val="%4."/>
+      <w:lvlJc w:val="left"/>
+      <w:pPr>
+        <w:ind w:left="3240" w:hanging="360"/>
+      </w:pPr>
+    </w:lvl>
+    <w:lvl w:ilvl="4" w:tplc="04190019" w:tentative="1">
+      <w:start w:val="1"/>
+      <w:numFmt w:val="lowerLetter"/>
+      <w:lvlText w:val="%5."/>
+      <w:lvlJc w:val="left"/>
+      <w:pPr>
+        <w:ind w:left="3960" w:hanging="360"/>
+      </w:pPr>
+    </w:lvl>
+    <w:lvl w:ilvl="5" w:tplc="0419001B" w:tentative="1">
+      <w:start w:val="1"/>
+      <w:numFmt w:val="lowerRoman"/>
+      <w:lvlText w:val="%6."/>
+      <w:lvlJc w:val="right"/>
+      <w:pPr>
+        <w:ind w:left="4680" w:hanging="180"/>
+      </w:pPr>
+    </w:lvl>
+    <w:lvl w:ilvl="6" w:tplc="0419000F" w:tentative="1">
+      <w:start w:val="1"/>
+      <w:numFmt w:val="decimal"/>
+      <w:lvlText w:val="%7."/>
+      <w:lvlJc w:val="left"/>
+      <w:pPr>
+        <w:ind w:left="5400" w:hanging="360"/>
+      </w:pPr>
+    </w:lvl>
+    <w:lvl w:ilvl="7" w:tplc="04190019" w:tentative="1">
+      <w:start w:val="1"/>
+      <w:numFmt w:val="lowerLetter"/>
+      <w:lvlText w:val="%8."/>
+      <w:lvlJc w:val="left"/>
+      <w:pPr>
+        <w:ind w:left="6120" w:hanging="360"/>
+      </w:pPr>
+    </w:lvl>
+    <w:lvl w:ilvl="8" w:tplc="0419001B" w:tentative="1">
+      <w:start w:val="1"/>
+      <w:numFmt w:val="lowerRoman"/>
+      <w:lvlText w:val="%9."/>
+      <w:lvlJc w:val="right"/>
+      <w:pPr>
+        <w:ind w:left="6840" w:hanging="180"/>
+      </w:pPr>
+    </w:lvl>
+  </w:abstractNum>
+  <w:abstractNum w:abstractNumId="2">
+    <w:nsid w:val="656E6906"/>
+    <w:multiLevelType w:val="hybridMultilevel"/>
+    <w:tmpl w:val="0194EB12"/>
+    <w:lvl w:ilvl="0" w:tplc="46268E42">
+      <w:start w:val="1"/>
+      <w:numFmt w:val="decimal"/>
+      <w:lvlText w:val="%1)"/>
+      <w:lvlJc w:val="left"/>
+      <w:pPr>
+        <w:ind w:left="1080" w:hanging="360"/>
+      </w:pPr>
+      <w:rPr>
+        <w:rFonts w:ascii="Cambria Math" w:hAnsi="Cambria Math" w:hint="default"/>
+        <w:i/>
+      </w:rPr>
+    </w:lvl>
+    <w:lvl w:ilvl="1" w:tplc="04190019" w:tentative="1">
+      <w:start w:val="1"/>
+      <w:numFmt w:val="lowerLetter"/>
+      <w:lvlText w:val="%2."/>
+      <w:lvlJc w:val="left"/>
+      <w:pPr>
+        <w:ind w:left="1800" w:hanging="360"/>
+      </w:pPr>
+    </w:lvl>
+    <w:lvl w:ilvl="2" w:tplc="0419001B" w:tentative="1">
+      <w:start w:val="1"/>
+      <w:numFmt w:val="lowerRoman"/>
+      <w:lvlText w:val="%3."/>
+      <w:lvlJc w:val="right"/>
+      <w:pPr>
+        <w:ind w:left="2520" w:hanging="180"/>
+      </w:pPr>
+    </w:lvl>
+    <w:lvl w:ilvl="3" w:tplc="0419000F" w:tentative="1">
+      <w:start w:val="1"/>
+      <w:numFmt w:val="decimal"/>
+      <w:lvlText w:val="%4."/>
+      <w:lvlJc w:val="left"/>
+      <w:pPr>
+        <w:ind w:left="3240" w:hanging="360"/>
+      </w:pPr>
+    </w:lvl>
+    <w:lvl w:ilvl="4" w:tplc="04190019" w:tentative="1">
+      <w:start w:val="1"/>
+      <w:numFmt w:val="lowerLetter"/>
+      <w:lvlText w:val="%5."/>
+      <w:lvlJc w:val="left"/>
+      <w:pPr>
+        <w:ind w:left="3960" w:hanging="360"/>
+      </w:pPr>
+    </w:lvl>
+    <w:lvl w:ilvl="5" w:tplc="0419001B" w:tentative="1">
+      <w:start w:val="1"/>
+      <w:numFmt w:val="lowerRoman"/>
+      <w:lvlText w:val="%6."/>
+      <w:lvlJc w:val="right"/>
+      <w:pPr>
+        <w:ind w:left="4680" w:hanging="180"/>
+      </w:pPr>
+    </w:lvl>
+    <w:lvl w:ilvl="6" w:tplc="0419000F" w:tentative="1">
+      <w:start w:val="1"/>
+      <w:numFmt w:val="decimal"/>
+      <w:lvlText w:val="%7."/>
+      <w:lvlJc w:val="left"/>
+      <w:pPr>
+        <w:ind w:left="5400" w:hanging="360"/>
+      </w:pPr>
+    </w:lvl>
+    <w:lvl w:ilvl="7" w:tplc="04190019" w:tentative="1">
+      <w:start w:val="1"/>
+      <w:numFmt w:val="lowerLetter"/>
+      <w:lvlText w:val="%8."/>
+      <w:lvlJc w:val="left"/>
+      <w:pPr>
+        <w:ind w:left="6120" w:hanging="360"/>
+      </w:pPr>
+    </w:lvl>
+    <w:lvl w:ilvl="8" w:tplc="0419001B" w:tentative="1">
+      <w:start w:val="1"/>
+      <w:numFmt w:val="lowerRoman"/>
+      <w:lvlText w:val="%9."/>
+      <w:lvlJc w:val="right"/>
+      <w:pPr>
         <w:ind w:left="6840" w:hanging="180"/>
       </w:pPr>
     </w:lvl>
   </w:abstractNum>
   <w:num w:numId="1">
+    <w:abstractNumId w:val="1"/>
+  </w:num>
+  <w:num w:numId="2">
+    <w:abstractNumId w:val="2"/>
+  </w:num>
+  <w:num w:numId="3">
     <w:abstractNumId w:val="0"/>
   </w:num>
 </w:numbering>
@@ -4903,4 +7031,16 @@
   <a:objectDefaults/>
   <a:extraClrSchemeLst/>
 </a:theme>
+</file>
+
+<file path=customXml/item1.xml><?xml version="1.0" encoding="utf-8"?>
+<b:Sources xmlns:b="http://schemas.openxmlformats.org/officeDocument/2006/bibliography" xmlns="http://schemas.openxmlformats.org/officeDocument/2006/bibliography" SelectedStyle="\APA.XSL" StyleName="APA"/>
+</file>
+
+<file path=customXml/itemProps1.xml><?xml version="1.0" encoding="utf-8"?>
+<ds:datastoreItem xmlns:ds="http://schemas.openxmlformats.org/officeDocument/2006/customXml" ds:itemID="{D40F5DF7-CA81-4512-943C-9DE36065993A}">
+  <ds:schemaRefs>
+    <ds:schemaRef ds:uri="http://schemas.openxmlformats.org/officeDocument/2006/bibliography"/>
+  </ds:schemaRefs>
+</ds:datastoreItem>
 </file>
</xml_diff>